<commit_message>
Minor modification in code of Conduct
</commit_message>
<xml_diff>
--- a/Code of Conduct.docx
+++ b/Code of Conduct.docx
@@ -1,6 +1,6 @@
 
 <file path=word/document.xml><?xml version="1.0" encoding="utf-8"?>
-<w:document xmlns:mc="http://schemas.openxmlformats.org/markup-compatibility/2006" xmlns:o="urn:schemas-microsoft-com:office:office" xmlns:r="http://schemas.openxmlformats.org/officeDocument/2006/relationships" xmlns:m="http://schemas.openxmlformats.org/officeDocument/2006/math" xmlns:v="urn:schemas-microsoft-com:vml" xmlns:wp="http://schemas.openxmlformats.org/drawingml/2006/wordprocessingDrawing" xmlns:w10="urn:schemas-microsoft-com:office:word" xmlns:w="http://schemas.openxmlformats.org/wordprocessingml/2006/main" xmlns:wne="http://schemas.microsoft.com/office/word/2006/wordml" xmlns:sl="http://schemas.openxmlformats.org/schemaLibrary/2006/main" xmlns:a="http://schemas.openxmlformats.org/drawingml/2006/main" xmlns:pic="http://schemas.openxmlformats.org/drawingml/2006/picture" xmlns:c="http://schemas.openxmlformats.org/drawingml/2006/chart" xmlns:lc="http://schemas.openxmlformats.org/drawingml/2006/lockedCanvas" xmlns:dgm="http://schemas.openxmlformats.org/drawingml/2006/diagram" xmlns:wps="http://schemas.microsoft.com/office/word/2010/wordprocessingShape" xmlns:wpg="http://schemas.microsoft.com/office/word/2010/wordprocessingGroup" xmlns:w14="http://schemas.microsoft.com/office/word/2010/wordml" xmlns:w15="http://schemas.microsoft.com/office/word/2012/wordml" xmlns:w16="http://schemas.microsoft.com/office/word/2018/wordml" xmlns:w16cex="http://schemas.microsoft.com/office/word/2018/wordml/cex" xmlns:w16cid="http://schemas.microsoft.com/office/word/2016/wordml/cid" xmlns="http://schemas.microsoft.com/office/tasks/2019/documenttasks" xmlns:cr="http://schemas.microsoft.com/office/comments/2020/reactions">
+<w:document xmlns:wpc="http://schemas.microsoft.com/office/word/2010/wordprocessingCanvas" xmlns:cx="http://schemas.microsoft.com/office/drawing/2014/chartex" xmlns:cx1="http://schemas.microsoft.com/office/drawing/2015/9/8/chartex" xmlns:cx2="http://schemas.microsoft.com/office/drawing/2015/10/21/chartex" xmlns:cx3="http://schemas.microsoft.com/office/drawing/2016/5/9/chartex" xmlns:cx4="http://schemas.microsoft.com/office/drawing/2016/5/10/chartex" xmlns:cx5="http://schemas.microsoft.com/office/drawing/2016/5/11/chartex" xmlns:cx6="http://schemas.microsoft.com/office/drawing/2016/5/12/chartex" xmlns:cx7="http://schemas.microsoft.com/office/drawing/2016/5/13/chartex" xmlns:cx8="http://schemas.microsoft.com/office/drawing/2016/5/14/chartex" xmlns:mc="http://schemas.openxmlformats.org/markup-compatibility/2006" xmlns:aink="http://schemas.microsoft.com/office/drawing/2016/ink" xmlns:am3d="http://schemas.microsoft.com/office/drawing/2017/model3d" xmlns:o="urn:schemas-microsoft-com:office:office" xmlns:oel="http://schemas.microsoft.com/office/2019/extlst" xmlns:r="http://schemas.openxmlformats.org/officeDocument/2006/relationships" xmlns:m="http://schemas.openxmlformats.org/officeDocument/2006/math" xmlns:v="urn:schemas-microsoft-com:vml" xmlns:wp14="http://schemas.microsoft.com/office/word/2010/wordprocessingDrawing" xmlns:wp="http://schemas.openxmlformats.org/drawingml/2006/wordprocessingDrawing" xmlns:w10="urn:schemas-microsoft-com:office:word" xmlns:w="http://schemas.openxmlformats.org/wordprocessingml/2006/main" xmlns:w14="http://schemas.microsoft.com/office/word/2010/wordml" xmlns:w15="http://schemas.microsoft.com/office/word/2012/wordml" xmlns:w16cex="http://schemas.microsoft.com/office/word/2018/wordml/cex" xmlns:w16cid="http://schemas.microsoft.com/office/word/2016/wordml/cid" xmlns:w16="http://schemas.microsoft.com/office/word/2018/wordml" xmlns:w16du="http://schemas.microsoft.com/office/word/2023/wordml/word16du" xmlns:w16sdtdh="http://schemas.microsoft.com/office/word/2020/wordml/sdtdatahash" xmlns:w16sdtfl="http://schemas.microsoft.com/office/word/2024/wordml/sdtformatlock" xmlns:w16se="http://schemas.microsoft.com/office/word/2015/wordml/symex" xmlns:wpg="http://schemas.microsoft.com/office/word/2010/wordprocessingGroup" xmlns:wpi="http://schemas.microsoft.com/office/word/2010/wordprocessingInk" xmlns:wne="http://schemas.microsoft.com/office/word/2006/wordml" xmlns:wps="http://schemas.microsoft.com/office/word/2010/wordprocessingShape" mc:Ignorable="w14 w15 w16se w16cid w16 w16cex w16sdtdh w16sdtfl w16du wp14">
   <w:body>
     <w:p>
       <w:pPr>
@@ -8,25 +8,24 @@
         <w:spacing w:line="360" w:lineRule="auto"/>
         <w:jc w:val="center"/>
         <w:rPr>
-          <w:rFonts w:ascii="Times New Roman" w:cs="Times New Roman" w:eastAsia="Times New Roman" w:hAnsi="Times New Roman"/>
-          <w:b w:val="1"/>
-          <w:bCs w:val="1"/>
+          <w:rFonts w:ascii="Times New Roman" w:eastAsia="Times New Roman" w:hAnsi="Times New Roman" w:cs="Times New Roman"/>
+          <w:b/>
+          <w:bCs/>
           <w:sz w:val="32"/>
           <w:szCs w:val="32"/>
         </w:rPr>
       </w:pPr>
-      <w:bookmarkStart w:colFirst="0" w:colLast="0" w:name="_pneibz9ajrwq" w:id="0"/>
+      <w:bookmarkStart w:id="0" w:name="_pneibz9ajrwq" w:colFirst="0" w:colLast="0"/>
       <w:bookmarkEnd w:id="0"/>
       <w:r>
         <w:rPr>
-          <w:rFonts w:ascii="Times New Roman" w:cs="Times New Roman" w:eastAsia="Times New Roman" w:hAnsi="Times New Roman"/>
-          <w:b w:val="1"/>
-          <w:bCs w:val="1"/>
+          <w:rFonts w:ascii="Times New Roman" w:eastAsia="Times New Roman" w:hAnsi="Times New Roman" w:cs="Times New Roman"/>
+          <w:b/>
+          <w:bCs/>
           <w:sz w:val="32"/>
           <w:szCs w:val="32"/>
-          <w:rtl w:val="0"/>
-        </w:rPr>
-        <w:t xml:space="preserve">Code of Conduct</w:t>
+        </w:rPr>
+        <w:t>Code of Conduct</w:t>
       </w:r>
     </w:p>
     <w:p>
@@ -34,94 +33,119 @@
         <w:spacing w:line="360" w:lineRule="auto"/>
         <w:jc w:val="center"/>
         <w:rPr>
-          <w:rFonts w:ascii="Times New Roman" w:cs="Times New Roman" w:eastAsia="Times New Roman" w:hAnsi="Times New Roman"/>
-          <w:b w:val="1"/>
-          <w:bCs w:val="1"/>
-          <w:sz w:val="24"/>
-          <w:szCs w:val="24"/>
-        </w:rPr>
-      </w:pPr>
+          <w:rFonts w:ascii="Times New Roman" w:eastAsia="Times New Roman" w:hAnsi="Times New Roman" w:cs="Times New Roman"/>
+          <w:b/>
+          <w:bCs/>
+          <w:sz w:val="24"/>
+          <w:szCs w:val="24"/>
+        </w:rPr>
+      </w:pPr>
+      <w:proofErr w:type="spellStart"/>
       <w:r>
         <w:rPr>
-          <w:rFonts w:ascii="Times New Roman" w:cs="Times New Roman" w:eastAsia="Times New Roman" w:hAnsi="Times New Roman"/>
-          <w:b w:val="1"/>
-          <w:bCs w:val="1"/>
-          <w:sz w:val="24"/>
-          <w:szCs w:val="24"/>
-          <w:rtl w:val="0"/>
-        </w:rPr>
-        <w:t xml:space="preserve">SheCodes</w:t>
+          <w:rFonts w:ascii="Times New Roman" w:eastAsia="Times New Roman" w:hAnsi="Times New Roman" w:cs="Times New Roman"/>
+          <w:b/>
+          <w:bCs/>
+          <w:sz w:val="24"/>
+          <w:szCs w:val="24"/>
+        </w:rPr>
+        <w:t>SheCodes</w:t>
+      </w:r>
+      <w:proofErr w:type="spellEnd"/>
+    </w:p>
+    <w:p>
+      <w:pPr>
+        <w:spacing w:line="360" w:lineRule="auto"/>
+        <w:jc w:val="center"/>
+        <w:rPr>
+          <w:rFonts w:ascii="Times New Roman" w:eastAsia="Times New Roman" w:hAnsi="Times New Roman" w:cs="Times New Roman"/>
+          <w:b/>
+          <w:bCs/>
+          <w:sz w:val="24"/>
+          <w:szCs w:val="24"/>
+        </w:rPr>
+      </w:pPr>
+    </w:p>
+    <w:p>
+      <w:pPr>
+        <w:spacing w:line="360" w:lineRule="auto"/>
+        <w:rPr>
+          <w:rFonts w:ascii="Times New Roman" w:eastAsia="Times New Roman" w:hAnsi="Times New Roman" w:cs="Times New Roman"/>
+          <w:sz w:val="24"/>
+          <w:szCs w:val="24"/>
+        </w:rPr>
+      </w:pPr>
+      <w:r>
+        <w:rPr>
+          <w:rFonts w:ascii="Times New Roman" w:eastAsia="Times New Roman" w:hAnsi="Times New Roman" w:cs="Times New Roman"/>
+          <w:sz w:val="24"/>
+          <w:szCs w:val="24"/>
+        </w:rPr>
+        <w:t xml:space="preserve">We, the members of the Travel Booking System team, recognize the impact that our technology can have on users and their everyday lives. We accept responsibility for acting professionally and ethically throughout the development of this project. We commit ourselves to maintaining high standards of integrity, responsible </w:t>
+      </w:r>
+      <w:proofErr w:type="spellStart"/>
+      <w:r>
+        <w:rPr>
+          <w:rFonts w:ascii="Times New Roman" w:eastAsia="Times New Roman" w:hAnsi="Times New Roman" w:cs="Times New Roman"/>
+          <w:sz w:val="24"/>
+          <w:szCs w:val="24"/>
+        </w:rPr>
+        <w:t>behavior</w:t>
+      </w:r>
+      <w:proofErr w:type="spellEnd"/>
+      <w:r>
+        <w:rPr>
+          <w:rFonts w:ascii="Times New Roman" w:eastAsia="Times New Roman" w:hAnsi="Times New Roman" w:cs="Times New Roman"/>
+          <w:sz w:val="24"/>
+          <w:szCs w:val="24"/>
+        </w:rPr>
+        <w:t xml:space="preserve">, and respectful collaboration. </w:t>
       </w:r>
     </w:p>
     <w:p>
       <w:pPr>
         <w:spacing w:line="360" w:lineRule="auto"/>
-        <w:jc w:val="center"/>
-        <w:rPr>
-          <w:rFonts w:ascii="Times New Roman" w:cs="Times New Roman" w:eastAsia="Times New Roman" w:hAnsi="Times New Roman"/>
-          <w:b w:val="1"/>
-          <w:bCs w:val="1"/>
+        <w:rPr>
+          <w:rFonts w:ascii="Times New Roman" w:eastAsia="Times New Roman" w:hAnsi="Times New Roman" w:cs="Times New Roman"/>
           <w:sz w:val="24"/>
           <w:szCs w:val="24"/>
         </w:rPr>
       </w:pPr>
       <w:r>
         <w:rPr>
-          <w:rtl w:val="0"/>
-        </w:rPr>
+          <w:rFonts w:ascii="Times New Roman" w:eastAsia="Times New Roman" w:hAnsi="Times New Roman" w:cs="Times New Roman"/>
+          <w:sz w:val="24"/>
+          <w:szCs w:val="24"/>
+        </w:rPr>
+        <w:t>By working on this project, we agree to follow the principles and rules outlined below:</w:t>
       </w:r>
     </w:p>
     <w:p>
       <w:pPr>
         <w:spacing w:line="360" w:lineRule="auto"/>
         <w:rPr>
-          <w:rFonts w:ascii="Times New Roman" w:cs="Times New Roman" w:eastAsia="Times New Roman" w:hAnsi="Times New Roman"/>
-          <w:sz w:val="24"/>
-          <w:szCs w:val="24"/>
-        </w:rPr>
-      </w:pPr>
-      <w:r>
-        <w:rPr>
-          <w:rFonts w:ascii="Times New Roman" w:cs="Times New Roman" w:eastAsia="Times New Roman" w:hAnsi="Times New Roman"/>
-          <w:sz w:val="24"/>
-          <w:szCs w:val="24"/>
-          <w:rtl w:val="0"/>
-        </w:rPr>
-        <w:t xml:space="preserve">We, the members of the Travel Booking System team, recognize the impact that our technology can have on users and their everyday lives. We accept responsibility for acting professionally and ethically throughout the development of this project. We commit ourselves to maintaining high standards of integrity, responsible behavior, and respectful collaboration. By working on this project, we agree to follow the principles and rules outlined below:</w:t>
-      </w:r>
+          <w:rFonts w:ascii="Times New Roman" w:eastAsia="Times New Roman" w:hAnsi="Times New Roman" w:cs="Times New Roman"/>
+          <w:sz w:val="24"/>
+          <w:szCs w:val="24"/>
+        </w:rPr>
+      </w:pPr>
     </w:p>
     <w:p>
       <w:pPr>
         <w:spacing w:line="360" w:lineRule="auto"/>
         <w:rPr>
-          <w:rFonts w:ascii="Times New Roman" w:cs="Times New Roman" w:eastAsia="Times New Roman" w:hAnsi="Times New Roman"/>
+          <w:rFonts w:ascii="Times New Roman" w:eastAsia="Times New Roman" w:hAnsi="Times New Roman" w:cs="Times New Roman"/>
           <w:sz w:val="24"/>
           <w:szCs w:val="24"/>
         </w:rPr>
       </w:pPr>
       <w:r>
         <w:rPr>
-          <w:rtl w:val="0"/>
-        </w:rPr>
-      </w:r>
-    </w:p>
-    <w:p>
-      <w:pPr>
-        <w:spacing w:line="360" w:lineRule="auto"/>
-        <w:rPr>
-          <w:rFonts w:ascii="Times New Roman" w:cs="Times New Roman" w:eastAsia="Times New Roman" w:hAnsi="Times New Roman"/>
-          <w:sz w:val="24"/>
-          <w:szCs w:val="24"/>
-        </w:rPr>
-      </w:pPr>
-      <w:r>
-        <w:rPr>
-          <w:rFonts w:ascii="Times New Roman" w:cs="Times New Roman" w:eastAsia="Times New Roman" w:hAnsi="Times New Roman"/>
-          <w:sz w:val="24"/>
-          <w:szCs w:val="24"/>
-          <w:rtl w:val="0"/>
-        </w:rPr>
-        <w:t xml:space="preserve">Purpose and Scope of Code of Conduct</w:t>
+          <w:rFonts w:ascii="Times New Roman" w:eastAsia="Times New Roman" w:hAnsi="Times New Roman" w:cs="Times New Roman"/>
+          <w:sz w:val="24"/>
+          <w:szCs w:val="24"/>
+        </w:rPr>
+        <w:t>Purpose and Scope of Code of Conduct</w:t>
       </w:r>
     </w:p>
     <w:p>
@@ -130,42 +154,56 @@
           <w:ilvl w:val="0"/>
           <w:numId w:val="3"/>
         </w:numPr>
-        <w:spacing w:after="240" w:before="240" w:line="360" w:lineRule="auto"/>
-        <w:ind w:left="720" w:hanging="360"/>
-        <w:rPr>
-          <w:rFonts w:ascii="Times New Roman" w:cs="Times New Roman" w:eastAsia="Times New Roman" w:hAnsi="Times New Roman"/>
+        <w:spacing w:before="240" w:after="240" w:line="360" w:lineRule="auto"/>
+        <w:rPr>
+          <w:rFonts w:ascii="Times New Roman" w:eastAsia="Times New Roman" w:hAnsi="Times New Roman" w:cs="Times New Roman"/>
           <w:sz w:val="24"/>
           <w:szCs w:val="24"/>
         </w:rPr>
       </w:pPr>
       <w:r>
         <w:rPr>
-          <w:rFonts w:ascii="Times New Roman" w:cs="Times New Roman" w:eastAsia="Times New Roman" w:hAnsi="Times New Roman"/>
-          <w:sz w:val="24"/>
-          <w:szCs w:val="24"/>
-          <w:rtl w:val="0"/>
-        </w:rPr>
-        <w:t xml:space="preserve">This Code of Conduct applies to all project members. This Code of Conduct establishes expectations for ethical behavior, academic integrity, and respectful collaboration throughout the lifecycle of this software project. All contributors are expected to adhere to these principles to ensure a productive, inclusive, and academically honest environment.</w:t>
+          <w:rFonts w:ascii="Times New Roman" w:eastAsia="Times New Roman" w:hAnsi="Times New Roman" w:cs="Times New Roman"/>
+          <w:sz w:val="24"/>
+          <w:szCs w:val="24"/>
+        </w:rPr>
+        <w:t xml:space="preserve">This Code of Conduct applies to all project members. This Code of Conduct establishes expectations for ethical </w:t>
+      </w:r>
+      <w:proofErr w:type="spellStart"/>
+      <w:r>
+        <w:rPr>
+          <w:rFonts w:ascii="Times New Roman" w:eastAsia="Times New Roman" w:hAnsi="Times New Roman" w:cs="Times New Roman"/>
+          <w:sz w:val="24"/>
+          <w:szCs w:val="24"/>
+        </w:rPr>
+        <w:t>behavior</w:t>
+      </w:r>
+      <w:proofErr w:type="spellEnd"/>
+      <w:r>
+        <w:rPr>
+          <w:rFonts w:ascii="Times New Roman" w:eastAsia="Times New Roman" w:hAnsi="Times New Roman" w:cs="Times New Roman"/>
+          <w:sz w:val="24"/>
+          <w:szCs w:val="24"/>
+        </w:rPr>
+        <w:t>, academic integrity, and respectful collaboration throughout the lifecycle of this software project. All contributors are expected to adhere to these principles to ensure a productive, inclusive, and academically honest environment.</w:t>
       </w:r>
     </w:p>
     <w:p>
       <w:pPr>
-        <w:spacing w:after="240" w:before="240" w:line="360" w:lineRule="auto"/>
-        <w:ind w:left="0" w:firstLine="0"/>
-        <w:rPr>
-          <w:rFonts w:ascii="Times New Roman" w:cs="Times New Roman" w:eastAsia="Times New Roman" w:hAnsi="Times New Roman"/>
+        <w:spacing w:before="240" w:after="240" w:line="360" w:lineRule="auto"/>
+        <w:rPr>
+          <w:rFonts w:ascii="Times New Roman" w:eastAsia="Times New Roman" w:hAnsi="Times New Roman" w:cs="Times New Roman"/>
           <w:sz w:val="24"/>
           <w:szCs w:val="24"/>
         </w:rPr>
       </w:pPr>
       <w:r>
         <w:rPr>
-          <w:rFonts w:ascii="Times New Roman" w:cs="Times New Roman" w:eastAsia="Times New Roman" w:hAnsi="Times New Roman"/>
-          <w:sz w:val="24"/>
-          <w:szCs w:val="24"/>
-          <w:rtl w:val="0"/>
-        </w:rPr>
-        <w:t xml:space="preserve">Sprint Structure and Team Roles</w:t>
+          <w:rFonts w:ascii="Times New Roman" w:eastAsia="Times New Roman" w:hAnsi="Times New Roman" w:cs="Times New Roman"/>
+          <w:sz w:val="24"/>
+          <w:szCs w:val="24"/>
+        </w:rPr>
+        <w:t>Sprint Structure and Team Roles</w:t>
       </w:r>
     </w:p>
     <w:p>
@@ -175,56 +213,48 @@
           <w:numId w:val="4"/>
         </w:numPr>
         <w:spacing w:line="360" w:lineRule="auto"/>
-        <w:ind w:left="720" w:hanging="360"/>
-        <w:rPr>
-          <w:rFonts w:ascii="Times New Roman" w:cs="Times New Roman" w:eastAsia="Times New Roman" w:hAnsi="Times New Roman"/>
+        <w:rPr>
+          <w:rFonts w:ascii="Times New Roman" w:eastAsia="Times New Roman" w:hAnsi="Times New Roman" w:cs="Times New Roman"/>
           <w:sz w:val="24"/>
           <w:szCs w:val="24"/>
         </w:rPr>
       </w:pPr>
       <w:r>
         <w:rPr>
-          <w:rFonts w:ascii="Times New Roman" w:cs="Times New Roman" w:eastAsia="Times New Roman" w:hAnsi="Times New Roman"/>
-          <w:sz w:val="24"/>
-          <w:szCs w:val="24"/>
-          <w:rtl w:val="0"/>
-        </w:rPr>
-        <w:t xml:space="preserve">The sprint duration is two weeks. Team meetings will be held once a week, with each meeting lasting 15 minutes. During these meetings, the team will discuss progress, bottlenecks, and any issues encountered. Each team member will have the opportunity to serve as both Scrum Master and Product Owner in different sprints.</w:t>
+          <w:rFonts w:ascii="Times New Roman" w:eastAsia="Times New Roman" w:hAnsi="Times New Roman" w:cs="Times New Roman"/>
+          <w:sz w:val="24"/>
+          <w:szCs w:val="24"/>
+        </w:rPr>
+        <w:t>The sprint duration is two weeks. Team meetings will be held once a week, with each meeting lasting 15 minutes. During these meetings, the team will discuss progress, bottlenecks, and any issues encountered. Each team member will have the opportunity to serve as both Scrum Master and Product Owner in different sprints.</w:t>
       </w:r>
     </w:p>
     <w:p>
       <w:pPr>
         <w:spacing w:line="360" w:lineRule="auto"/>
-        <w:ind w:left="720" w:firstLine="0"/>
-        <w:rPr>
-          <w:rFonts w:ascii="Times New Roman" w:cs="Times New Roman" w:eastAsia="Times New Roman" w:hAnsi="Times New Roman"/>
-          <w:sz w:val="24"/>
-          <w:szCs w:val="24"/>
-        </w:rPr>
-      </w:pPr>
-      <w:r>
-        <w:rPr>
-          <w:rtl w:val="0"/>
-        </w:rPr>
-      </w:r>
+        <w:ind w:left="720"/>
+        <w:rPr>
+          <w:rFonts w:ascii="Times New Roman" w:eastAsia="Times New Roman" w:hAnsi="Times New Roman" w:cs="Times New Roman"/>
+          <w:sz w:val="24"/>
+          <w:szCs w:val="24"/>
+        </w:rPr>
+      </w:pPr>
     </w:p>
     <w:p>
       <w:pPr>
         <w:spacing w:line="360" w:lineRule="auto"/>
         <w:rPr>
-          <w:rFonts w:ascii="Times New Roman" w:cs="Times New Roman" w:eastAsia="Times New Roman" w:hAnsi="Times New Roman"/>
+          <w:rFonts w:ascii="Times New Roman" w:eastAsia="Times New Roman" w:hAnsi="Times New Roman" w:cs="Times New Roman"/>
           <w:sz w:val="24"/>
           <w:szCs w:val="24"/>
         </w:rPr>
       </w:pPr>
       <w:r>
         <w:rPr>
-          <w:rFonts w:ascii="Times New Roman" w:cs="Times New Roman" w:eastAsia="Times New Roman" w:hAnsi="Times New Roman"/>
-          <w:sz w:val="24"/>
-          <w:szCs w:val="24"/>
-          <w:rtl w:val="0"/>
-        </w:rPr>
-        <w:t xml:space="preserve">Integrity, Code Quality of Work</w:t>
+          <w:rFonts w:ascii="Times New Roman" w:eastAsia="Times New Roman" w:hAnsi="Times New Roman" w:cs="Times New Roman"/>
+          <w:sz w:val="24"/>
+          <w:szCs w:val="24"/>
+        </w:rPr>
+        <w:t>Integrity, Code Quality of Work</w:t>
       </w:r>
     </w:p>
     <w:p>
@@ -234,21 +264,19 @@
           <w:numId w:val="1"/>
         </w:numPr>
         <w:spacing w:line="360" w:lineRule="auto"/>
-        <w:ind w:left="720" w:hanging="360"/>
-        <w:rPr>
-          <w:rFonts w:ascii="Times New Roman" w:cs="Times New Roman" w:eastAsia="Times New Roman" w:hAnsi="Times New Roman"/>
+        <w:rPr>
+          <w:rFonts w:ascii="Times New Roman" w:eastAsia="Times New Roman" w:hAnsi="Times New Roman" w:cs="Times New Roman"/>
           <w:sz w:val="24"/>
           <w:szCs w:val="24"/>
         </w:rPr>
       </w:pPr>
       <w:r>
         <w:rPr>
-          <w:rFonts w:ascii="Times New Roman" w:cs="Times New Roman" w:eastAsia="Times New Roman" w:hAnsi="Times New Roman"/>
-          <w:sz w:val="24"/>
-          <w:szCs w:val="24"/>
-          <w:rtl w:val="0"/>
-        </w:rPr>
-        <w:t xml:space="preserve">All contributors must ensure that all code, data, and documentation are original or properly cited and accurately represented.</w:t>
+          <w:rFonts w:ascii="Times New Roman" w:eastAsia="Times New Roman" w:hAnsi="Times New Roman" w:cs="Times New Roman"/>
+          <w:sz w:val="24"/>
+          <w:szCs w:val="24"/>
+        </w:rPr>
+        <w:t>All contributors must ensure that all code, data, and documentation are original or properly cited and accurately represented.</w:t>
       </w:r>
     </w:p>
     <w:p>
@@ -258,55 +286,47 @@
           <w:numId w:val="1"/>
         </w:numPr>
         <w:spacing w:line="360" w:lineRule="auto"/>
-        <w:ind w:left="720" w:hanging="360"/>
-        <w:rPr>
-          <w:rFonts w:ascii="Times New Roman" w:cs="Times New Roman" w:eastAsia="Times New Roman" w:hAnsi="Times New Roman"/>
+        <w:rPr>
+          <w:rFonts w:ascii="Times New Roman" w:eastAsia="Times New Roman" w:hAnsi="Times New Roman" w:cs="Times New Roman"/>
           <w:sz w:val="24"/>
           <w:szCs w:val="24"/>
         </w:rPr>
       </w:pPr>
       <w:r>
         <w:rPr>
-          <w:rFonts w:ascii="Times New Roman" w:cs="Times New Roman" w:eastAsia="Times New Roman" w:hAnsi="Times New Roman"/>
-          <w:sz w:val="24"/>
-          <w:szCs w:val="24"/>
-          <w:rtl w:val="0"/>
-        </w:rPr>
-        <w:t xml:space="preserve">All code must follow agreed-upon coding standards, be version-controlled, and include appropriate documentation.</w:t>
+          <w:rFonts w:ascii="Times New Roman" w:eastAsia="Times New Roman" w:hAnsi="Times New Roman" w:cs="Times New Roman"/>
+          <w:sz w:val="24"/>
+          <w:szCs w:val="24"/>
+        </w:rPr>
+        <w:t>All code must follow agreed-upon coding standards, be version-controlled, and include appropriate documentation.</w:t>
       </w:r>
     </w:p>
     <w:p>
       <w:pPr>
         <w:spacing w:line="360" w:lineRule="auto"/>
         <w:rPr>
-          <w:rFonts w:ascii="Times New Roman" w:cs="Times New Roman" w:eastAsia="Times New Roman" w:hAnsi="Times New Roman"/>
-          <w:sz w:val="24"/>
-          <w:szCs w:val="24"/>
-        </w:rPr>
-      </w:pPr>
-      <w:r>
-        <w:rPr>
-          <w:rtl w:val="0"/>
-        </w:rPr>
-      </w:r>
+          <w:rFonts w:ascii="Times New Roman" w:eastAsia="Times New Roman" w:hAnsi="Times New Roman" w:cs="Times New Roman"/>
+          <w:sz w:val="24"/>
+          <w:szCs w:val="24"/>
+        </w:rPr>
+      </w:pPr>
     </w:p>
     <w:p>
       <w:pPr>
         <w:spacing w:line="360" w:lineRule="auto"/>
         <w:rPr>
-          <w:rFonts w:ascii="Times New Roman" w:cs="Times New Roman" w:eastAsia="Times New Roman" w:hAnsi="Times New Roman"/>
+          <w:rFonts w:ascii="Times New Roman" w:eastAsia="Times New Roman" w:hAnsi="Times New Roman" w:cs="Times New Roman"/>
           <w:sz w:val="24"/>
           <w:szCs w:val="24"/>
         </w:rPr>
       </w:pPr>
       <w:r>
         <w:rPr>
-          <w:rFonts w:ascii="Times New Roman" w:cs="Times New Roman" w:eastAsia="Times New Roman" w:hAnsi="Times New Roman"/>
-          <w:sz w:val="24"/>
-          <w:szCs w:val="24"/>
-          <w:rtl w:val="0"/>
-        </w:rPr>
-        <w:t xml:space="preserve">Collaboration and Team Responsibility</w:t>
+          <w:rFonts w:ascii="Times New Roman" w:eastAsia="Times New Roman" w:hAnsi="Times New Roman" w:cs="Times New Roman"/>
+          <w:sz w:val="24"/>
+          <w:szCs w:val="24"/>
+        </w:rPr>
+        <w:t>Collaboration and Team Responsibility</w:t>
       </w:r>
     </w:p>
     <w:p>
@@ -316,21 +336,19 @@
           <w:numId w:val="2"/>
         </w:numPr>
         <w:spacing w:line="360" w:lineRule="auto"/>
-        <w:ind w:left="720" w:hanging="360"/>
-        <w:rPr>
-          <w:rFonts w:ascii="Times New Roman" w:cs="Times New Roman" w:eastAsia="Times New Roman" w:hAnsi="Times New Roman"/>
+        <w:rPr>
+          <w:rFonts w:ascii="Times New Roman" w:eastAsia="Times New Roman" w:hAnsi="Times New Roman" w:cs="Times New Roman"/>
           <w:sz w:val="24"/>
           <w:szCs w:val="24"/>
         </w:rPr>
       </w:pPr>
       <w:r>
         <w:rPr>
-          <w:rFonts w:ascii="Times New Roman" w:cs="Times New Roman" w:eastAsia="Times New Roman" w:hAnsi="Times New Roman"/>
-          <w:sz w:val="24"/>
-          <w:szCs w:val="24"/>
-          <w:rtl w:val="0"/>
-        </w:rPr>
-        <w:t xml:space="preserve">All team members must communicate and collaborate in a respectful, inclusive, and professional manner. Each contributor is responsible for completing assigned tasks honestly, on time, and to the agreed standard.</w:t>
+          <w:rFonts w:ascii="Times New Roman" w:eastAsia="Times New Roman" w:hAnsi="Times New Roman" w:cs="Times New Roman"/>
+          <w:sz w:val="24"/>
+          <w:szCs w:val="24"/>
+        </w:rPr>
+        <w:t>All team members must communicate and collaborate in a respectful, inclusive, and professional manner. Each contributor is responsible for completing assigned tasks honestly, on time, and to the agreed standard.</w:t>
       </w:r>
     </w:p>
     <w:p>
@@ -340,172 +358,138 @@
           <w:numId w:val="2"/>
         </w:numPr>
         <w:spacing w:line="360" w:lineRule="auto"/>
-        <w:ind w:left="720" w:hanging="360"/>
-        <w:rPr>
-          <w:rFonts w:ascii="Times New Roman" w:cs="Times New Roman" w:eastAsia="Times New Roman" w:hAnsi="Times New Roman"/>
+        <w:rPr>
+          <w:rFonts w:ascii="Times New Roman" w:eastAsia="Times New Roman" w:hAnsi="Times New Roman" w:cs="Times New Roman"/>
           <w:sz w:val="24"/>
           <w:szCs w:val="24"/>
         </w:rPr>
       </w:pPr>
       <w:r>
         <w:rPr>
-          <w:rFonts w:ascii="Times New Roman" w:cs="Times New Roman" w:eastAsia="Times New Roman" w:hAnsi="Times New Roman"/>
+          <w:rFonts w:ascii="Times New Roman" w:eastAsia="Times New Roman" w:hAnsi="Times New Roman" w:cs="Times New Roman"/>
           <w:sz w:val="24"/>
           <w:szCs w:val="24"/>
           <w:highlight w:val="white"/>
-          <w:rtl w:val="0"/>
-        </w:rPr>
-        <w:t xml:space="preserve">All team members are expected to respect and value one another’s ideas, working styles, and viewpoints. Differences of opinion may arise, but they must be expressed respectfully and professionally. Team members should remain open to alternative perspectives and willing to acknowledge when they are mistaken.</w:t>
-      </w:r>
-      <w:r>
-        <w:rPr>
-          <w:rtl w:val="0"/>
-        </w:rPr>
+        </w:rPr>
+        <w:t>All team members are expected to respect and value one another’s ideas, working styles, and viewpoints. Differences of opinion may arise, but they must be expressed respectfully and professionally. Team members should remain open to alternative perspectives and willing to acknowledge when they are mistaken.</w:t>
       </w:r>
     </w:p>
     <w:p>
       <w:pPr>
         <w:spacing w:line="360" w:lineRule="auto"/>
         <w:rPr>
-          <w:rFonts w:ascii="Times New Roman" w:cs="Times New Roman" w:eastAsia="Times New Roman" w:hAnsi="Times New Roman"/>
+          <w:rFonts w:ascii="Times New Roman" w:eastAsia="Times New Roman" w:hAnsi="Times New Roman" w:cs="Times New Roman"/>
+          <w:sz w:val="24"/>
+          <w:szCs w:val="24"/>
+        </w:rPr>
+      </w:pPr>
+    </w:p>
+    <w:p>
+      <w:pPr>
+        <w:spacing w:line="360" w:lineRule="auto"/>
+        <w:rPr>
+          <w:rFonts w:ascii="Times New Roman" w:eastAsia="Times New Roman" w:hAnsi="Times New Roman" w:cs="Times New Roman"/>
           <w:sz w:val="24"/>
           <w:szCs w:val="24"/>
         </w:rPr>
       </w:pPr>
       <w:r>
         <w:rPr>
-          <w:rtl w:val="0"/>
-        </w:rPr>
+          <w:rFonts w:ascii="Times New Roman" w:eastAsia="Times New Roman" w:hAnsi="Times New Roman" w:cs="Times New Roman"/>
+          <w:sz w:val="24"/>
+          <w:szCs w:val="24"/>
+        </w:rPr>
+        <w:t>Violations of this Code of Conduct may result in academic or project-related consequences in accordance with institutional policies.</w:t>
       </w:r>
     </w:p>
     <w:p>
       <w:pPr>
         <w:spacing w:line="360" w:lineRule="auto"/>
-        <w:ind w:left="0" w:firstLine="0"/>
-        <w:rPr>
-          <w:rFonts w:ascii="Times New Roman" w:cs="Times New Roman" w:eastAsia="Times New Roman" w:hAnsi="Times New Roman"/>
-          <w:sz w:val="24"/>
-          <w:szCs w:val="24"/>
-        </w:rPr>
-      </w:pPr>
-      <w:r>
-        <w:rPr>
-          <w:rFonts w:ascii="Times New Roman" w:cs="Times New Roman" w:eastAsia="Times New Roman" w:hAnsi="Times New Roman"/>
-          <w:sz w:val="24"/>
-          <w:szCs w:val="24"/>
-          <w:rtl w:val="0"/>
-        </w:rPr>
-        <w:t xml:space="preserve">Violations of this Code of Conduct may result in academic or project-related consequences in accordance with institutional policies.</w:t>
-      </w:r>
-    </w:p>
-    <w:p>
-      <w:pPr>
-        <w:spacing w:line="360" w:lineRule="auto"/>
-        <w:rPr>
-          <w:rFonts w:ascii="Times New Roman" w:cs="Times New Roman" w:eastAsia="Times New Roman" w:hAnsi="Times New Roman"/>
-          <w:sz w:val="24"/>
-          <w:szCs w:val="24"/>
-        </w:rPr>
-      </w:pPr>
-      <w:r>
-        <w:rPr>
-          <w:rtl w:val="0"/>
-        </w:rPr>
-      </w:r>
+        <w:rPr>
+          <w:rFonts w:ascii="Times New Roman" w:eastAsia="Times New Roman" w:hAnsi="Times New Roman" w:cs="Times New Roman"/>
+          <w:sz w:val="24"/>
+          <w:szCs w:val="24"/>
+        </w:rPr>
+      </w:pPr>
     </w:p>
     <w:tbl>
       <w:tblPr>
-        <w:tblStyle w:val="Table1"/>
-        <w:tblW w:w="10209.0" w:type="dxa"/>
-        <w:jc w:val="left"/>
+        <w:tblStyle w:val="a"/>
+        <w:tblW w:w="10209" w:type="dxa"/>
+        <w:tblInd w:w="0" w:type="dxa"/>
         <w:tblBorders>
-          <w:top w:color="000000" w:space="0" w:sz="8" w:val="single"/>
-          <w:left w:color="000000" w:space="0" w:sz="8" w:val="single"/>
-          <w:bottom w:color="000000" w:space="0" w:sz="8" w:val="single"/>
-          <w:right w:color="000000" w:space="0" w:sz="8" w:val="single"/>
-          <w:insideH w:color="000000" w:space="0" w:sz="8" w:val="single"/>
-          <w:insideV w:color="000000" w:space="0" w:sz="8" w:val="single"/>
+          <w:top w:val="single" w:sz="8" w:space="0" w:color="000000"/>
+          <w:left w:val="single" w:sz="8" w:space="0" w:color="000000"/>
+          <w:bottom w:val="single" w:sz="8" w:space="0" w:color="000000"/>
+          <w:right w:val="single" w:sz="8" w:space="0" w:color="000000"/>
+          <w:insideH w:val="single" w:sz="8" w:space="0" w:color="000000"/>
+          <w:insideV w:val="single" w:sz="8" w:space="0" w:color="000000"/>
         </w:tblBorders>
         <w:tblLayout w:type="fixed"/>
-        <w:tblLook w:val="0600"/>
+        <w:tblLook w:val="0600" w:firstRow="0" w:lastRow="0" w:firstColumn="0" w:lastColumn="0" w:noHBand="1" w:noVBand="1"/>
       </w:tblPr>
       <w:tblGrid>
         <w:gridCol w:w="3403"/>
         <w:gridCol w:w="3403"/>
         <w:gridCol w:w="3403"/>
-        <w:tblGridChange w:id="0">
-          <w:tblGrid>
-            <w:gridCol w:w="3403"/>
-            <w:gridCol w:w="3403"/>
-            <w:gridCol w:w="3403"/>
-          </w:tblGrid>
-        </w:tblGridChange>
       </w:tblGrid>
       <w:tr>
-        <w:trPr>
-          <w:cantSplit w:val="0"/>
-          <w:tblHeader w:val="0"/>
-        </w:trPr>
         <w:tc>
           <w:tcPr>
+            <w:tcW w:w="3403" w:type="dxa"/>
             <w:tcBorders>
-              <w:top w:color="ffffff" w:space="0" w:sz="8" w:val="single"/>
-              <w:left w:color="ffffff" w:space="0" w:sz="8" w:val="single"/>
-              <w:bottom w:color="ffffff" w:space="0" w:sz="8" w:val="single"/>
-              <w:right w:color="ffffff" w:space="0" w:sz="8" w:val="single"/>
+              <w:top w:val="single" w:sz="8" w:space="0" w:color="FFFFFF"/>
+              <w:left w:val="single" w:sz="8" w:space="0" w:color="FFFFFF"/>
+              <w:bottom w:val="single" w:sz="8" w:space="0" w:color="FFFFFF"/>
+              <w:right w:val="single" w:sz="8" w:space="0" w:color="FFFFFF"/>
             </w:tcBorders>
-            <w:shd w:fill="auto" w:val="clear"/>
             <w:tcMar>
-              <w:top w:w="100.0" w:type="dxa"/>
-              <w:left w:w="100.0" w:type="dxa"/>
-              <w:bottom w:w="100.0" w:type="dxa"/>
-              <w:right w:w="100.0" w:type="dxa"/>
+              <w:top w:w="100" w:type="dxa"/>
+              <w:left w:w="100" w:type="dxa"/>
+              <w:bottom w:w="100" w:type="dxa"/>
+              <w:right w:w="100" w:type="dxa"/>
             </w:tcMar>
-            <w:vAlign w:val="top"/>
           </w:tcPr>
           <w:p>
             <w:pPr>
-              <w:keepNext w:val="0"/>
-              <w:keepLines w:val="0"/>
-              <w:pageBreakBefore w:val="0"/>
               <w:widowControl w:val="0"/>
               <w:pBdr>
-                <w:top w:space="0" w:sz="0" w:val="nil"/>
-                <w:left w:space="0" w:sz="0" w:val="nil"/>
-                <w:bottom w:space="0" w:sz="0" w:val="nil"/>
-                <w:right w:space="0" w:sz="0" w:val="nil"/>
-                <w:between w:space="0" w:sz="0" w:val="nil"/>
+                <w:top w:val="nil"/>
+                <w:left w:val="nil"/>
+                <w:bottom w:val="nil"/>
+                <w:right w:val="nil"/>
+                <w:between w:val="nil"/>
               </w:pBdr>
-              <w:shd w:fill="auto" w:val="clear"/>
-              <w:spacing w:after="0" w:before="0" w:line="360" w:lineRule="auto"/>
-              <w:ind w:left="0" w:right="0" w:firstLine="0"/>
+              <w:spacing w:line="360" w:lineRule="auto"/>
               <w:rPr>
-                <w:rFonts w:ascii="Times New Roman" w:cs="Times New Roman" w:eastAsia="Times New Roman" w:hAnsi="Times New Roman"/>
+                <w:rFonts w:ascii="Times New Roman" w:eastAsia="Times New Roman" w:hAnsi="Times New Roman" w:cs="Times New Roman"/>
                 <w:sz w:val="24"/>
                 <w:szCs w:val="24"/>
               </w:rPr>
             </w:pPr>
             <w:r>
               <w:rPr>
-                <w:rFonts w:ascii="Times New Roman" w:cs="Times New Roman" w:eastAsia="Times New Roman" w:hAnsi="Times New Roman"/>
+                <w:rFonts w:ascii="Times New Roman" w:eastAsia="Times New Roman" w:hAnsi="Times New Roman" w:cs="Times New Roman"/>
+                <w:noProof/>
                 <w:sz w:val="24"/>
                 <w:szCs w:val="24"/>
               </w:rPr>
               <w:drawing>
-                <wp:inline distB="114300" distT="114300" distL="114300" distR="114300">
+                <wp:inline distT="114300" distB="114300" distL="114300" distR="114300" wp14:anchorId="112A7D34" wp14:editId="2611EFFC">
                   <wp:extent cx="2028825" cy="495300"/>
-                  <wp:effectExtent b="0" l="0" r="0" t="0"/>
+                  <wp:effectExtent l="0" t="0" r="0" b="0"/>
                   <wp:docPr id="1" name="image1.png"/>
-                  <a:graphic>
+                  <wp:cNvGraphicFramePr/>
+                  <a:graphic xmlns:a="http://schemas.openxmlformats.org/drawingml/2006/main">
                     <a:graphicData uri="http://schemas.openxmlformats.org/drawingml/2006/picture">
-                      <pic:pic>
+                      <pic:pic xmlns:pic="http://schemas.openxmlformats.org/drawingml/2006/picture">
                         <pic:nvPicPr>
                           <pic:cNvPr id="0" name="image1.png"/>
                           <pic:cNvPicPr preferRelativeResize="0"/>
                         </pic:nvPicPr>
                         <pic:blipFill>
-                          <a:blip r:embed="rId6"/>
-                          <a:srcRect b="0" l="0" r="0" t="0"/>
+                          <a:blip r:embed="rId5"/>
+                          <a:srcRect/>
                           <a:stretch>
                             <a:fillRect/>
                           </a:stretch>
@@ -515,7 +499,9 @@
                             <a:off x="0" y="0"/>
                             <a:ext cx="2028825" cy="495300"/>
                           </a:xfrm>
-                          <a:prstGeom prst="rect"/>
+                          <a:prstGeom prst="rect">
+                            <a:avLst/>
+                          </a:prstGeom>
                           <a:ln/>
                         </pic:spPr>
                       </pic:pic>
@@ -524,315 +510,253 @@
                 </wp:inline>
               </w:drawing>
             </w:r>
-            <w:r>
-              <w:rPr>
-                <w:rtl w:val="0"/>
-              </w:rPr>
-            </w:r>
           </w:p>
         </w:tc>
         <w:tc>
           <w:tcPr>
+            <w:tcW w:w="3403" w:type="dxa"/>
             <w:tcBorders>
-              <w:top w:color="ffffff" w:space="0" w:sz="8" w:val="single"/>
-              <w:left w:color="ffffff" w:space="0" w:sz="8" w:val="single"/>
-              <w:bottom w:color="ffffff" w:space="0" w:sz="8" w:val="single"/>
-              <w:right w:color="ffffff" w:space="0" w:sz="8" w:val="single"/>
+              <w:top w:val="single" w:sz="8" w:space="0" w:color="FFFFFF"/>
+              <w:left w:val="single" w:sz="8" w:space="0" w:color="FFFFFF"/>
+              <w:bottom w:val="single" w:sz="8" w:space="0" w:color="FFFFFF"/>
+              <w:right w:val="single" w:sz="8" w:space="0" w:color="FFFFFF"/>
             </w:tcBorders>
-            <w:shd w:fill="auto" w:val="clear"/>
             <w:tcMar>
-              <w:top w:w="100.0" w:type="dxa"/>
-              <w:left w:w="100.0" w:type="dxa"/>
-              <w:bottom w:w="100.0" w:type="dxa"/>
-              <w:right w:w="100.0" w:type="dxa"/>
+              <w:top w:w="100" w:type="dxa"/>
+              <w:left w:w="100" w:type="dxa"/>
+              <w:bottom w:w="100" w:type="dxa"/>
+              <w:right w:w="100" w:type="dxa"/>
             </w:tcMar>
-            <w:vAlign w:val="top"/>
           </w:tcPr>
           <w:p>
             <w:pPr>
-              <w:keepNext w:val="0"/>
-              <w:keepLines w:val="0"/>
-              <w:pageBreakBefore w:val="0"/>
               <w:widowControl w:val="0"/>
               <w:pBdr>
-                <w:top w:space="0" w:sz="0" w:val="nil"/>
-                <w:left w:space="0" w:sz="0" w:val="nil"/>
-                <w:bottom w:space="0" w:sz="0" w:val="nil"/>
-                <w:right w:space="0" w:sz="0" w:val="nil"/>
-                <w:between w:space="0" w:sz="0" w:val="nil"/>
+                <w:top w:val="nil"/>
+                <w:left w:val="nil"/>
+                <w:bottom w:val="nil"/>
+                <w:right w:val="nil"/>
+                <w:between w:val="nil"/>
               </w:pBdr>
-              <w:shd w:fill="auto" w:val="clear"/>
-              <w:spacing w:after="0" w:before="0" w:line="360" w:lineRule="auto"/>
-              <w:ind w:left="0" w:right="0" w:firstLine="0"/>
+              <w:spacing w:line="360" w:lineRule="auto"/>
               <w:rPr>
-                <w:rFonts w:ascii="Times New Roman" w:cs="Times New Roman" w:eastAsia="Times New Roman" w:hAnsi="Times New Roman"/>
+                <w:rFonts w:ascii="Times New Roman" w:eastAsia="Times New Roman" w:hAnsi="Times New Roman" w:cs="Times New Roman"/>
+                <w:sz w:val="24"/>
+                <w:szCs w:val="24"/>
+              </w:rPr>
+            </w:pPr>
+          </w:p>
+        </w:tc>
+        <w:tc>
+          <w:tcPr>
+            <w:tcW w:w="3403" w:type="dxa"/>
+            <w:tcBorders>
+              <w:top w:val="single" w:sz="8" w:space="0" w:color="FFFFFF"/>
+              <w:left w:val="single" w:sz="8" w:space="0" w:color="FFFFFF"/>
+              <w:bottom w:val="single" w:sz="8" w:space="0" w:color="FFFFFF"/>
+              <w:right w:val="single" w:sz="8" w:space="0" w:color="FFFFFF"/>
+            </w:tcBorders>
+            <w:tcMar>
+              <w:top w:w="100" w:type="dxa"/>
+              <w:left w:w="100" w:type="dxa"/>
+              <w:bottom w:w="100" w:type="dxa"/>
+              <w:right w:w="100" w:type="dxa"/>
+            </w:tcMar>
+          </w:tcPr>
+          <w:p>
+            <w:pPr>
+              <w:widowControl w:val="0"/>
+              <w:pBdr>
+                <w:top w:val="nil"/>
+                <w:left w:val="nil"/>
+                <w:bottom w:val="nil"/>
+                <w:right w:val="nil"/>
+                <w:between w:val="nil"/>
+              </w:pBdr>
+              <w:spacing w:line="360" w:lineRule="auto"/>
+              <w:rPr>
+                <w:rFonts w:ascii="Times New Roman" w:eastAsia="Times New Roman" w:hAnsi="Times New Roman" w:cs="Times New Roman"/>
+                <w:sz w:val="24"/>
+                <w:szCs w:val="24"/>
+              </w:rPr>
+            </w:pPr>
+          </w:p>
+        </w:tc>
+      </w:tr>
+      <w:tr>
+        <w:tc>
+          <w:tcPr>
+            <w:tcW w:w="3403" w:type="dxa"/>
+            <w:tcBorders>
+              <w:top w:val="single" w:sz="8" w:space="0" w:color="FFFFFF"/>
+              <w:left w:val="single" w:sz="8" w:space="0" w:color="FFFFFF"/>
+              <w:bottom w:val="single" w:sz="8" w:space="0" w:color="FFFFFF"/>
+              <w:right w:val="single" w:sz="8" w:space="0" w:color="FFFFFF"/>
+            </w:tcBorders>
+            <w:tcMar>
+              <w:top w:w="100" w:type="dxa"/>
+              <w:left w:w="100" w:type="dxa"/>
+              <w:bottom w:w="100" w:type="dxa"/>
+              <w:right w:w="100" w:type="dxa"/>
+            </w:tcMar>
+          </w:tcPr>
+          <w:p>
+            <w:pPr>
+              <w:widowControl w:val="0"/>
+              <w:pBdr>
+                <w:top w:val="nil"/>
+                <w:left w:val="nil"/>
+                <w:bottom w:val="nil"/>
+                <w:right w:val="nil"/>
+                <w:between w:val="nil"/>
+              </w:pBdr>
+              <w:spacing w:line="360" w:lineRule="auto"/>
+              <w:rPr>
+                <w:rFonts w:ascii="Times New Roman" w:eastAsia="Times New Roman" w:hAnsi="Times New Roman" w:cs="Times New Roman"/>
                 <w:sz w:val="24"/>
                 <w:szCs w:val="24"/>
               </w:rPr>
             </w:pPr>
             <w:r>
               <w:rPr>
-                <w:rtl w:val="0"/>
+                <w:rFonts w:ascii="Times New Roman" w:eastAsia="Times New Roman" w:hAnsi="Times New Roman" w:cs="Times New Roman"/>
+                <w:sz w:val="24"/>
+                <w:szCs w:val="24"/>
               </w:rPr>
+              <w:t>Prasadi Niroopama Kumarasinghe Wickrama Arachchilage</w:t>
             </w:r>
           </w:p>
         </w:tc>
         <w:tc>
           <w:tcPr>
+            <w:tcW w:w="3403" w:type="dxa"/>
             <w:tcBorders>
-              <w:top w:color="ffffff" w:space="0" w:sz="8" w:val="single"/>
-              <w:left w:color="ffffff" w:space="0" w:sz="8" w:val="single"/>
-              <w:bottom w:color="ffffff" w:space="0" w:sz="8" w:val="single"/>
-              <w:right w:color="ffffff" w:space="0" w:sz="8" w:val="single"/>
+              <w:top w:val="single" w:sz="8" w:space="0" w:color="FFFFFF"/>
+              <w:left w:val="single" w:sz="8" w:space="0" w:color="FFFFFF"/>
+              <w:bottom w:val="single" w:sz="8" w:space="0" w:color="FFFFFF"/>
+              <w:right w:val="single" w:sz="8" w:space="0" w:color="FFFFFF"/>
             </w:tcBorders>
-            <w:shd w:fill="auto" w:val="clear"/>
             <w:tcMar>
-              <w:top w:w="100.0" w:type="dxa"/>
-              <w:left w:w="100.0" w:type="dxa"/>
-              <w:bottom w:w="100.0" w:type="dxa"/>
-              <w:right w:w="100.0" w:type="dxa"/>
+              <w:top w:w="100" w:type="dxa"/>
+              <w:left w:w="100" w:type="dxa"/>
+              <w:bottom w:w="100" w:type="dxa"/>
+              <w:right w:w="100" w:type="dxa"/>
             </w:tcMar>
-            <w:vAlign w:val="top"/>
           </w:tcPr>
           <w:p>
             <w:pPr>
-              <w:keepNext w:val="0"/>
-              <w:keepLines w:val="0"/>
-              <w:pageBreakBefore w:val="0"/>
               <w:widowControl w:val="0"/>
               <w:pBdr>
-                <w:top w:space="0" w:sz="0" w:val="nil"/>
-                <w:left w:space="0" w:sz="0" w:val="nil"/>
-                <w:bottom w:space="0" w:sz="0" w:val="nil"/>
-                <w:right w:space="0" w:sz="0" w:val="nil"/>
-                <w:between w:space="0" w:sz="0" w:val="nil"/>
+                <w:top w:val="nil"/>
+                <w:left w:val="nil"/>
+                <w:bottom w:val="nil"/>
+                <w:right w:val="nil"/>
+                <w:between w:val="nil"/>
               </w:pBdr>
-              <w:shd w:fill="auto" w:val="clear"/>
-              <w:spacing w:after="0" w:before="0" w:line="360" w:lineRule="auto"/>
-              <w:ind w:left="0" w:right="0" w:firstLine="0"/>
+              <w:spacing w:line="360" w:lineRule="auto"/>
               <w:rPr>
-                <w:rFonts w:ascii="Times New Roman" w:cs="Times New Roman" w:eastAsia="Times New Roman" w:hAnsi="Times New Roman"/>
+                <w:rFonts w:ascii="Times New Roman" w:eastAsia="Times New Roman" w:hAnsi="Times New Roman" w:cs="Times New Roman"/>
                 <w:sz w:val="24"/>
                 <w:szCs w:val="24"/>
               </w:rPr>
             </w:pPr>
             <w:r>
               <w:rPr>
-                <w:rtl w:val="0"/>
+                <w:rFonts w:ascii="Times New Roman" w:eastAsia="Times New Roman" w:hAnsi="Times New Roman" w:cs="Times New Roman"/>
+                <w:sz w:val="24"/>
+                <w:szCs w:val="24"/>
               </w:rPr>
+              <w:t xml:space="preserve">Irena </w:t>
             </w:r>
+            <w:proofErr w:type="spellStart"/>
+            <w:r>
+              <w:rPr>
+                <w:rFonts w:ascii="Times New Roman" w:eastAsia="Times New Roman" w:hAnsi="Times New Roman" w:cs="Times New Roman"/>
+                <w:sz w:val="24"/>
+                <w:szCs w:val="24"/>
+              </w:rPr>
+              <w:t>Sahajdaczna</w:t>
+            </w:r>
+            <w:proofErr w:type="spellEnd"/>
           </w:p>
         </w:tc>
-      </w:tr>
-      <w:tr>
-        <w:trPr>
-          <w:cantSplit w:val="0"/>
-          <w:tblHeader w:val="0"/>
-        </w:trPr>
         <w:tc>
           <w:tcPr>
+            <w:tcW w:w="3403" w:type="dxa"/>
             <w:tcBorders>
-              <w:top w:color="ffffff" w:space="0" w:sz="8" w:val="single"/>
-              <w:left w:color="ffffff" w:space="0" w:sz="8" w:val="single"/>
-              <w:bottom w:color="ffffff" w:space="0" w:sz="8" w:val="single"/>
-              <w:right w:color="ffffff" w:space="0" w:sz="8" w:val="single"/>
+              <w:top w:val="single" w:sz="8" w:space="0" w:color="FFFFFF"/>
+              <w:left w:val="single" w:sz="8" w:space="0" w:color="FFFFFF"/>
+              <w:bottom w:val="single" w:sz="8" w:space="0" w:color="FFFFFF"/>
+              <w:right w:val="single" w:sz="8" w:space="0" w:color="FFFFFF"/>
             </w:tcBorders>
-            <w:shd w:fill="auto" w:val="clear"/>
             <w:tcMar>
-              <w:top w:w="100.0" w:type="dxa"/>
-              <w:left w:w="100.0" w:type="dxa"/>
-              <w:bottom w:w="100.0" w:type="dxa"/>
-              <w:right w:w="100.0" w:type="dxa"/>
+              <w:top w:w="100" w:type="dxa"/>
+              <w:left w:w="100" w:type="dxa"/>
+              <w:bottom w:w="100" w:type="dxa"/>
+              <w:right w:w="100" w:type="dxa"/>
             </w:tcMar>
-            <w:vAlign w:val="top"/>
           </w:tcPr>
           <w:p>
             <w:pPr>
-              <w:keepNext w:val="0"/>
-              <w:keepLines w:val="0"/>
-              <w:pageBreakBefore w:val="0"/>
               <w:widowControl w:val="0"/>
               <w:pBdr>
-                <w:top w:space="0" w:sz="0" w:val="nil"/>
-                <w:left w:space="0" w:sz="0" w:val="nil"/>
-                <w:bottom w:space="0" w:sz="0" w:val="nil"/>
-                <w:right w:space="0" w:sz="0" w:val="nil"/>
-                <w:between w:space="0" w:sz="0" w:val="nil"/>
+                <w:top w:val="nil"/>
+                <w:left w:val="nil"/>
+                <w:bottom w:val="nil"/>
+                <w:right w:val="nil"/>
+                <w:between w:val="nil"/>
               </w:pBdr>
-              <w:shd w:fill="auto" w:val="clear"/>
-              <w:spacing w:after="0" w:before="0" w:line="360" w:lineRule="auto"/>
-              <w:ind w:left="0" w:right="0" w:firstLine="0"/>
+              <w:spacing w:line="360" w:lineRule="auto"/>
               <w:rPr>
-                <w:rFonts w:ascii="Times New Roman" w:cs="Times New Roman" w:eastAsia="Times New Roman" w:hAnsi="Times New Roman"/>
+                <w:rFonts w:ascii="Times New Roman" w:eastAsia="Times New Roman" w:hAnsi="Times New Roman" w:cs="Times New Roman"/>
                 <w:sz w:val="24"/>
                 <w:szCs w:val="24"/>
               </w:rPr>
             </w:pPr>
             <w:r>
               <w:rPr>
-                <w:rFonts w:ascii="Times New Roman" w:cs="Times New Roman" w:eastAsia="Times New Roman" w:hAnsi="Times New Roman"/>
+                <w:rFonts w:ascii="Times New Roman" w:eastAsia="Times New Roman" w:hAnsi="Times New Roman" w:cs="Times New Roman"/>
                 <w:sz w:val="24"/>
                 <w:szCs w:val="24"/>
-                <w:rtl w:val="0"/>
               </w:rPr>
-              <w:t xml:space="preserve">Prasadi Niroopama Kumarasinghe Wickrama Arachchilage</w:t>
+              <w:t>Zoha Qaisar</w:t>
             </w:r>
           </w:p>
-        </w:tc>
-        <w:tc>
-          <w:tcPr>
-            <w:tcBorders>
-              <w:top w:color="ffffff" w:space="0" w:sz="8" w:val="single"/>
-              <w:left w:color="ffffff" w:space="0" w:sz="8" w:val="single"/>
-              <w:bottom w:color="ffffff" w:space="0" w:sz="8" w:val="single"/>
-              <w:right w:color="ffffff" w:space="0" w:sz="8" w:val="single"/>
-            </w:tcBorders>
-            <w:shd w:fill="auto" w:val="clear"/>
-            <w:tcMar>
-              <w:top w:w="100.0" w:type="dxa"/>
-              <w:left w:w="100.0" w:type="dxa"/>
-              <w:bottom w:w="100.0" w:type="dxa"/>
-              <w:right w:w="100.0" w:type="dxa"/>
-            </w:tcMar>
-            <w:vAlign w:val="top"/>
-          </w:tcPr>
           <w:p>
             <w:pPr>
-              <w:keepNext w:val="0"/>
-              <w:keepLines w:val="0"/>
-              <w:pageBreakBefore w:val="0"/>
               <w:widowControl w:val="0"/>
               <w:pBdr>
-                <w:top w:space="0" w:sz="0" w:val="nil"/>
-                <w:left w:space="0" w:sz="0" w:val="nil"/>
-                <w:bottom w:space="0" w:sz="0" w:val="nil"/>
-                <w:right w:space="0" w:sz="0" w:val="nil"/>
-                <w:between w:space="0" w:sz="0" w:val="nil"/>
+                <w:top w:val="nil"/>
+                <w:left w:val="nil"/>
+                <w:bottom w:val="nil"/>
+                <w:right w:val="nil"/>
+                <w:between w:val="nil"/>
               </w:pBdr>
-              <w:shd w:fill="auto" w:val="clear"/>
-              <w:spacing w:after="0" w:before="0" w:line="360" w:lineRule="auto"/>
-              <w:ind w:left="0" w:right="0" w:firstLine="0"/>
+              <w:spacing w:line="360" w:lineRule="auto"/>
               <w:rPr>
-                <w:rFonts w:ascii="Times New Roman" w:cs="Times New Roman" w:eastAsia="Times New Roman" w:hAnsi="Times New Roman"/>
+                <w:rFonts w:ascii="Times New Roman" w:eastAsia="Times New Roman" w:hAnsi="Times New Roman" w:cs="Times New Roman"/>
                 <w:sz w:val="24"/>
                 <w:szCs w:val="24"/>
               </w:rPr>
             </w:pPr>
-            <w:r>
-              <w:rPr>
-                <w:rFonts w:ascii="Times New Roman" w:cs="Times New Roman" w:eastAsia="Times New Roman" w:hAnsi="Times New Roman"/>
-                <w:sz w:val="24"/>
-                <w:szCs w:val="24"/>
-                <w:rtl w:val="0"/>
-              </w:rPr>
-              <w:t xml:space="preserve">Irena Sahajdaczna</w:t>
-            </w:r>
           </w:p>
-        </w:tc>
-        <w:tc>
-          <w:tcPr>
-            <w:tcBorders>
-              <w:top w:color="ffffff" w:space="0" w:sz="8" w:val="single"/>
-              <w:left w:color="ffffff" w:space="0" w:sz="8" w:val="single"/>
-              <w:bottom w:color="ffffff" w:space="0" w:sz="8" w:val="single"/>
-              <w:right w:color="ffffff" w:space="0" w:sz="8" w:val="single"/>
-            </w:tcBorders>
-            <w:shd w:fill="auto" w:val="clear"/>
-            <w:tcMar>
-              <w:top w:w="100.0" w:type="dxa"/>
-              <w:left w:w="100.0" w:type="dxa"/>
-              <w:bottom w:w="100.0" w:type="dxa"/>
-              <w:right w:w="100.0" w:type="dxa"/>
-            </w:tcMar>
-            <w:vAlign w:val="top"/>
-          </w:tcPr>
           <w:p>
             <w:pPr>
-              <w:keepNext w:val="0"/>
-              <w:keepLines w:val="0"/>
-              <w:pageBreakBefore w:val="0"/>
               <w:widowControl w:val="0"/>
               <w:pBdr>
-                <w:top w:space="0" w:sz="0" w:val="nil"/>
-                <w:left w:space="0" w:sz="0" w:val="nil"/>
-                <w:bottom w:space="0" w:sz="0" w:val="nil"/>
-                <w:right w:space="0" w:sz="0" w:val="nil"/>
-                <w:between w:space="0" w:sz="0" w:val="nil"/>
+                <w:top w:val="nil"/>
+                <w:left w:val="nil"/>
+                <w:bottom w:val="nil"/>
+                <w:right w:val="nil"/>
+                <w:between w:val="nil"/>
               </w:pBdr>
-              <w:shd w:fill="auto" w:val="clear"/>
-              <w:spacing w:after="0" w:before="0" w:line="360" w:lineRule="auto"/>
-              <w:ind w:left="0" w:right="0" w:firstLine="0"/>
+              <w:spacing w:line="360" w:lineRule="auto"/>
               <w:rPr>
-                <w:rFonts w:ascii="Times New Roman" w:cs="Times New Roman" w:eastAsia="Times New Roman" w:hAnsi="Times New Roman"/>
+                <w:rFonts w:ascii="Times New Roman" w:eastAsia="Times New Roman" w:hAnsi="Times New Roman" w:cs="Times New Roman"/>
                 <w:sz w:val="24"/>
                 <w:szCs w:val="24"/>
               </w:rPr>
             </w:pPr>
-            <w:r>
-              <w:rPr>
-                <w:rFonts w:ascii="Times New Roman" w:cs="Times New Roman" w:eastAsia="Times New Roman" w:hAnsi="Times New Roman"/>
-                <w:sz w:val="24"/>
-                <w:szCs w:val="24"/>
-                <w:rtl w:val="0"/>
-              </w:rPr>
-              <w:t xml:space="preserve">Zoha Qaisar</w:t>
-            </w:r>
-          </w:p>
-          <w:p>
-            <w:pPr>
-              <w:keepNext w:val="0"/>
-              <w:keepLines w:val="0"/>
-              <w:pageBreakBefore w:val="0"/>
-              <w:widowControl w:val="0"/>
-              <w:pBdr>
-                <w:top w:space="0" w:sz="0" w:val="nil"/>
-                <w:left w:space="0" w:sz="0" w:val="nil"/>
-                <w:bottom w:space="0" w:sz="0" w:val="nil"/>
-                <w:right w:space="0" w:sz="0" w:val="nil"/>
-                <w:between w:space="0" w:sz="0" w:val="nil"/>
-              </w:pBdr>
-              <w:shd w:fill="auto" w:val="clear"/>
-              <w:spacing w:after="0" w:before="0" w:line="360" w:lineRule="auto"/>
-              <w:ind w:left="0" w:right="0" w:firstLine="0"/>
-              <w:rPr>
-                <w:rFonts w:ascii="Times New Roman" w:cs="Times New Roman" w:eastAsia="Times New Roman" w:hAnsi="Times New Roman"/>
-                <w:sz w:val="24"/>
-                <w:szCs w:val="24"/>
-              </w:rPr>
-            </w:pPr>
-            <w:r>
-              <w:rPr>
-                <w:rtl w:val="0"/>
-              </w:rPr>
-            </w:r>
-          </w:p>
-          <w:p>
-            <w:pPr>
-              <w:keepNext w:val="0"/>
-              <w:keepLines w:val="0"/>
-              <w:pageBreakBefore w:val="0"/>
-              <w:widowControl w:val="0"/>
-              <w:pBdr>
-                <w:top w:space="0" w:sz="0" w:val="nil"/>
-                <w:left w:space="0" w:sz="0" w:val="nil"/>
-                <w:bottom w:space="0" w:sz="0" w:val="nil"/>
-                <w:right w:space="0" w:sz="0" w:val="nil"/>
-                <w:between w:space="0" w:sz="0" w:val="nil"/>
-              </w:pBdr>
-              <w:shd w:fill="auto" w:val="clear"/>
-              <w:spacing w:after="0" w:before="0" w:line="360" w:lineRule="auto"/>
-              <w:ind w:left="0" w:right="0" w:firstLine="0"/>
-              <w:rPr>
-                <w:rFonts w:ascii="Times New Roman" w:cs="Times New Roman" w:eastAsia="Times New Roman" w:hAnsi="Times New Roman"/>
-                <w:sz w:val="24"/>
-                <w:szCs w:val="24"/>
-              </w:rPr>
-            </w:pPr>
-            <w:r>
-              <w:rPr>
-                <w:rtl w:val="0"/>
-              </w:rPr>
-            </w:r>
           </w:p>
         </w:tc>
       </w:tr>
@@ -842,29 +766,28 @@
         <w:spacing w:line="240" w:lineRule="auto"/>
         <w:jc w:val="both"/>
         <w:rPr>
-          <w:rFonts w:ascii="Times New Roman" w:cs="Times New Roman" w:eastAsia="Times New Roman" w:hAnsi="Times New Roman"/>
-          <w:sz w:val="24"/>
-          <w:szCs w:val="24"/>
-        </w:rPr>
-      </w:pPr>
-      <w:r>
-        <w:rPr>
-          <w:rtl w:val="0"/>
-        </w:rPr>
-      </w:r>
+          <w:rFonts w:ascii="Times New Roman" w:eastAsia="Times New Roman" w:hAnsi="Times New Roman" w:cs="Times New Roman"/>
+          <w:sz w:val="24"/>
+          <w:szCs w:val="24"/>
+        </w:rPr>
+      </w:pPr>
     </w:p>
     <w:sectPr>
-      <w:pgSz w:h="16834" w:w="11909" w:orient="portrait"/>
-      <w:pgMar w:bottom="850.3937007874016" w:top="850.3937007874016" w:left="850.3937007874016" w:right="850.3937007874016" w:header="720" w:footer="720"/>
+      <w:pgSz w:w="11909" w:h="16834"/>
+      <w:pgMar w:top="850" w:right="850" w:bottom="850" w:left="850" w:header="720" w:footer="720" w:gutter="0"/>
       <w:pgNumType w:start="1"/>
+      <w:cols w:space="720"/>
     </w:sectPr>
   </w:body>
 </w:document>
 </file>
 
 <file path=word/numbering.xml><?xml version="1.0" encoding="utf-8"?>
-<w:numbering xmlns:mc="http://schemas.openxmlformats.org/markup-compatibility/2006" xmlns:o="urn:schemas-microsoft-com:office:office" xmlns:r="http://schemas.openxmlformats.org/officeDocument/2006/relationships" xmlns:m="http://schemas.openxmlformats.org/officeDocument/2006/math" xmlns:v="urn:schemas-microsoft-com:vml" xmlns:wp="http://schemas.openxmlformats.org/drawingml/2006/wordprocessingDrawing" xmlns:w10="urn:schemas-microsoft-com:office:word" xmlns:w="http://schemas.openxmlformats.org/wordprocessingml/2006/main" xmlns:wne="http://schemas.microsoft.com/office/word/2006/wordml" xmlns:sl="http://schemas.openxmlformats.org/schemaLibrary/2006/main" xmlns:a="http://schemas.openxmlformats.org/drawingml/2006/main" xmlns:pic="http://schemas.openxmlformats.org/drawingml/2006/picture" xmlns:c="http://schemas.openxmlformats.org/drawingml/2006/chart" xmlns:lc="http://schemas.openxmlformats.org/drawingml/2006/lockedCanvas" xmlns:dgm="http://schemas.openxmlformats.org/drawingml/2006/diagram" xmlns:wps="http://schemas.microsoft.com/office/word/2010/wordprocessingShape" xmlns:wpg="http://schemas.microsoft.com/office/word/2010/wordprocessingGroup" xmlns:w14="http://schemas.microsoft.com/office/word/2010/wordml" xmlns:w15="http://schemas.microsoft.com/office/word/2012/wordml" xmlns:w16="http://schemas.microsoft.com/office/word/2018/wordml" xmlns:w16cex="http://schemas.microsoft.com/office/word/2018/wordml/cex" xmlns:w16cid="http://schemas.microsoft.com/office/word/2016/wordml/cid" xmlns="http://schemas.microsoft.com/office/tasks/2019/documenttasks" xmlns:cr="http://schemas.microsoft.com/office/comments/2020/reactions">
-  <w:abstractNum w:abstractNumId="1">
+<w:numbering xmlns:wpc="http://schemas.microsoft.com/office/word/2010/wordprocessingCanvas" xmlns:cx="http://schemas.microsoft.com/office/drawing/2014/chartex" xmlns:cx1="http://schemas.microsoft.com/office/drawing/2015/9/8/chartex" xmlns:cx2="http://schemas.microsoft.com/office/drawing/2015/10/21/chartex" xmlns:cx3="http://schemas.microsoft.com/office/drawing/2016/5/9/chartex" xmlns:cx4="http://schemas.microsoft.com/office/drawing/2016/5/10/chartex" xmlns:cx5="http://schemas.microsoft.com/office/drawing/2016/5/11/chartex" xmlns:cx6="http://schemas.microsoft.com/office/drawing/2016/5/12/chartex" xmlns:cx7="http://schemas.microsoft.com/office/drawing/2016/5/13/chartex" xmlns:cx8="http://schemas.microsoft.com/office/drawing/2016/5/14/chartex" xmlns:mc="http://schemas.openxmlformats.org/markup-compatibility/2006" xmlns:aink="http://schemas.microsoft.com/office/drawing/2016/ink" xmlns:am3d="http://schemas.microsoft.com/office/drawing/2017/model3d" xmlns:o="urn:schemas-microsoft-com:office:office" xmlns:oel="http://schemas.microsoft.com/office/2019/extlst" xmlns:r="http://schemas.openxmlformats.org/officeDocument/2006/relationships" xmlns:m="http://schemas.openxmlformats.org/officeDocument/2006/math" xmlns:v="urn:schemas-microsoft-com:vml" xmlns:wp14="http://schemas.microsoft.com/office/word/2010/wordprocessingDrawing" xmlns:wp="http://schemas.openxmlformats.org/drawingml/2006/wordprocessingDrawing" xmlns:w10="urn:schemas-microsoft-com:office:word" xmlns:w="http://schemas.openxmlformats.org/wordprocessingml/2006/main" xmlns:w14="http://schemas.microsoft.com/office/word/2010/wordml" xmlns:w15="http://schemas.microsoft.com/office/word/2012/wordml" xmlns:w16cex="http://schemas.microsoft.com/office/word/2018/wordml/cex" xmlns:w16cid="http://schemas.microsoft.com/office/word/2016/wordml/cid" xmlns:w16="http://schemas.microsoft.com/office/word/2018/wordml" xmlns:w16du="http://schemas.microsoft.com/office/word/2023/wordml/word16du" xmlns:w16sdtdh="http://schemas.microsoft.com/office/word/2020/wordml/sdtdatahash" xmlns:w16sdtfl="http://schemas.microsoft.com/office/word/2024/wordml/sdtformatlock" xmlns:w16se="http://schemas.microsoft.com/office/word/2015/wordml/symex" xmlns:wpg="http://schemas.microsoft.com/office/word/2010/wordprocessingGroup" xmlns:wpi="http://schemas.microsoft.com/office/word/2010/wordprocessingInk" xmlns:wne="http://schemas.microsoft.com/office/word/2006/wordml" xmlns:wps="http://schemas.microsoft.com/office/word/2010/wordprocessingShape" mc:Ignorable="w14 w15 w16se w16cid w16 w16cex w16sdtdh w16sdtfl w16du wp14">
+  <w:abstractNum w:abstractNumId="0" w15:restartNumberingAfterBreak="0">
+    <w:nsid w:val="252A69BC"/>
+    <w:multiLevelType w:val="multilevel"/>
+    <w:tmpl w:val="9DF0B03C"/>
     <w:lvl w:ilvl="0">
       <w:start w:val="1"/>
       <w:numFmt w:val="bullet"/>
@@ -974,7 +897,10 @@
       </w:rPr>
     </w:lvl>
   </w:abstractNum>
-  <w:abstractNum w:abstractNumId="2">
+  <w:abstractNum w:abstractNumId="1" w15:restartNumberingAfterBreak="0">
+    <w:nsid w:val="4A1A0935"/>
+    <w:multiLevelType w:val="multilevel"/>
+    <w:tmpl w:val="A82C4916"/>
     <w:lvl w:ilvl="0">
       <w:start w:val="1"/>
       <w:numFmt w:val="bullet"/>
@@ -1084,7 +1010,10 @@
       </w:rPr>
     </w:lvl>
   </w:abstractNum>
-  <w:abstractNum w:abstractNumId="3">
+  <w:abstractNum w:abstractNumId="2" w15:restartNumberingAfterBreak="0">
+    <w:nsid w:val="4B314ECF"/>
+    <w:multiLevelType w:val="multilevel"/>
+    <w:tmpl w:val="648E1394"/>
     <w:lvl w:ilvl="0">
       <w:start w:val="1"/>
       <w:numFmt w:val="bullet"/>
@@ -1194,7 +1123,10 @@
       </w:rPr>
     </w:lvl>
   </w:abstractNum>
-  <w:abstractNum w:abstractNumId="4">
+  <w:abstractNum w:abstractNumId="3" w15:restartNumberingAfterBreak="0">
+    <w:nsid w:val="5C9E5D22"/>
+    <w:multiLevelType w:val="multilevel"/>
+    <w:tmpl w:val="532042CC"/>
     <w:lvl w:ilvl="0">
       <w:start w:val="1"/>
       <w:numFmt w:val="bullet"/>
@@ -1304,30 +1236,30 @@
       </w:rPr>
     </w:lvl>
   </w:abstractNum>
-  <w:num w:numId="1">
-    <w:abstractNumId w:val="1"/>
+  <w:num w:numId="1" w16cid:durableId="753361154">
+    <w:abstractNumId w:val="0"/>
   </w:num>
-  <w:num w:numId="2">
+  <w:num w:numId="2" w16cid:durableId="808862488">
     <w:abstractNumId w:val="2"/>
   </w:num>
-  <w:num w:numId="3">
+  <w:num w:numId="3" w16cid:durableId="544564095">
     <w:abstractNumId w:val="3"/>
   </w:num>
-  <w:num w:numId="4">
-    <w:abstractNumId w:val="4"/>
+  <w:num w:numId="4" w16cid:durableId="1612203372">
+    <w:abstractNumId w:val="1"/>
   </w:num>
 </w:numbering>
 </file>
 
 <file path=word/styles.xml><?xml version="1.0" encoding="utf-8"?>
-<w:styles xmlns:mc="http://schemas.openxmlformats.org/markup-compatibility/2006" xmlns:o="urn:schemas-microsoft-com:office:office" xmlns:r="http://schemas.openxmlformats.org/officeDocument/2006/relationships" xmlns:m="http://schemas.openxmlformats.org/officeDocument/2006/math" xmlns:v="urn:schemas-microsoft-com:vml" xmlns:wp="http://schemas.openxmlformats.org/drawingml/2006/wordprocessingDrawing" xmlns:w10="urn:schemas-microsoft-com:office:word" xmlns:w="http://schemas.openxmlformats.org/wordprocessingml/2006/main" xmlns:wne="http://schemas.microsoft.com/office/word/2006/wordml" xmlns:sl="http://schemas.openxmlformats.org/schemaLibrary/2006/main" xmlns:a="http://schemas.openxmlformats.org/drawingml/2006/main" xmlns:pic="http://schemas.openxmlformats.org/drawingml/2006/picture" xmlns:c="http://schemas.openxmlformats.org/drawingml/2006/chart" xmlns:lc="http://schemas.openxmlformats.org/drawingml/2006/lockedCanvas" xmlns:dgm="http://schemas.openxmlformats.org/drawingml/2006/diagram" xmlns:wps="http://schemas.microsoft.com/office/word/2010/wordprocessingShape" xmlns:wpg="http://schemas.microsoft.com/office/word/2010/wordprocessingGroup" xmlns:w14="http://schemas.microsoft.com/office/word/2010/wordml" xmlns:w15="http://schemas.microsoft.com/office/word/2012/wordml" xmlns:w16="http://schemas.microsoft.com/office/word/2018/wordml" xmlns:w16cex="http://schemas.microsoft.com/office/word/2018/wordml/cex" xmlns:w16cid="http://schemas.microsoft.com/office/word/2016/wordml/cid" xmlns="http://schemas.microsoft.com/office/tasks/2019/documenttasks" xmlns:cr="http://schemas.microsoft.com/office/comments/2020/reactions">
+<w:styles xmlns:mc="http://schemas.openxmlformats.org/markup-compatibility/2006" xmlns:r="http://schemas.openxmlformats.org/officeDocument/2006/relationships" xmlns:w="http://schemas.openxmlformats.org/wordprocessingml/2006/main" xmlns:w14="http://schemas.microsoft.com/office/word/2010/wordml" xmlns:w15="http://schemas.microsoft.com/office/word/2012/wordml" xmlns:w16cex="http://schemas.microsoft.com/office/word/2018/wordml/cex" xmlns:w16cid="http://schemas.microsoft.com/office/word/2016/wordml/cid" xmlns:w16="http://schemas.microsoft.com/office/word/2018/wordml" xmlns:w16du="http://schemas.microsoft.com/office/word/2023/wordml/word16du" xmlns:w16sdtdh="http://schemas.microsoft.com/office/word/2020/wordml/sdtdatahash" xmlns:w16sdtfl="http://schemas.microsoft.com/office/word/2024/wordml/sdtformatlock" xmlns:w16se="http://schemas.microsoft.com/office/word/2015/wordml/symex" mc:Ignorable="w14 w15 w16se w16cid w16 w16cex w16sdtdh w16sdtfl w16du">
   <w:docDefaults>
     <w:rPrDefault>
       <w:rPr>
-        <w:rFonts w:ascii="Arial" w:cs="Arial" w:eastAsia="Arial" w:hAnsi="Arial"/>
+        <w:rFonts w:ascii="Arial" w:eastAsia="Arial" w:hAnsi="Arial" w:cs="Arial"/>
         <w:sz w:val="22"/>
         <w:szCs w:val="22"/>
-        <w:lang w:val="en_GB"/>
+        <w:lang w:val="en-GB" w:eastAsia="en-US" w:bidi="ar-SA"/>
       </w:rPr>
     </w:rPrDefault>
     <w:pPrDefault>
@@ -1336,29 +1268,399 @@
       </w:pPr>
     </w:pPrDefault>
   </w:docDefaults>
-  <w:style w:type="table" w:styleId="TableNormal" w:default="1">
-    <w:name w:val="TableNormal"/>
-    <w:tblPr>
-      <w:tblCellMar>
-        <w:top w:w="100.0" w:type="dxa"/>
-        <w:left w:w="100.0" w:type="dxa"/>
-        <w:bottom w:w="100.0" w:type="dxa"/>
-        <w:right w:w="100.0" w:type="dxa"/>
-      </w:tblCellMar>
-    </w:tblPr>
-  </w:style>
-  <w:style w:type="paragraph" w:styleId="Normal" w:default="1">
-    <w:name w:val="normal"/>
+  <w:latentStyles w:defLockedState="0" w:defUIPriority="99" w:defSemiHidden="0" w:defUnhideWhenUsed="0" w:defQFormat="0" w:count="376">
+    <w:lsdException w:name="Normal" w:uiPriority="0" w:qFormat="1"/>
+    <w:lsdException w:name="heading 1" w:uiPriority="9" w:qFormat="1"/>
+    <w:lsdException w:name="heading 2" w:semiHidden="1" w:uiPriority="9" w:unhideWhenUsed="1" w:qFormat="1"/>
+    <w:lsdException w:name="heading 3" w:semiHidden="1" w:uiPriority="9" w:unhideWhenUsed="1" w:qFormat="1"/>
+    <w:lsdException w:name="heading 4" w:semiHidden="1" w:uiPriority="9" w:unhideWhenUsed="1" w:qFormat="1"/>
+    <w:lsdException w:name="heading 5" w:semiHidden="1" w:uiPriority="9" w:unhideWhenUsed="1" w:qFormat="1"/>
+    <w:lsdException w:name="heading 6" w:semiHidden="1" w:uiPriority="9" w:unhideWhenUsed="1" w:qFormat="1"/>
+    <w:lsdException w:name="heading 7" w:semiHidden="1" w:uiPriority="9" w:unhideWhenUsed="1" w:qFormat="1"/>
+    <w:lsdException w:name="heading 8" w:semiHidden="1" w:uiPriority="9" w:unhideWhenUsed="1" w:qFormat="1"/>
+    <w:lsdException w:name="heading 9" w:semiHidden="1" w:uiPriority="9" w:unhideWhenUsed="1" w:qFormat="1"/>
+    <w:lsdException w:name="index 1" w:semiHidden="1" w:unhideWhenUsed="1"/>
+    <w:lsdException w:name="index 2" w:semiHidden="1" w:unhideWhenUsed="1"/>
+    <w:lsdException w:name="index 3" w:semiHidden="1" w:unhideWhenUsed="1"/>
+    <w:lsdException w:name="index 4" w:semiHidden="1" w:unhideWhenUsed="1"/>
+    <w:lsdException w:name="index 5" w:semiHidden="1" w:unhideWhenUsed="1"/>
+    <w:lsdException w:name="index 6" w:semiHidden="1" w:unhideWhenUsed="1"/>
+    <w:lsdException w:name="index 7" w:semiHidden="1" w:unhideWhenUsed="1"/>
+    <w:lsdException w:name="index 8" w:semiHidden="1" w:unhideWhenUsed="1"/>
+    <w:lsdException w:name="index 9" w:semiHidden="1" w:unhideWhenUsed="1"/>
+    <w:lsdException w:name="toc 1" w:semiHidden="1" w:uiPriority="39" w:unhideWhenUsed="1"/>
+    <w:lsdException w:name="toc 2" w:semiHidden="1" w:uiPriority="39" w:unhideWhenUsed="1"/>
+    <w:lsdException w:name="toc 3" w:semiHidden="1" w:uiPriority="39" w:unhideWhenUsed="1"/>
+    <w:lsdException w:name="toc 4" w:semiHidden="1" w:uiPriority="39" w:unhideWhenUsed="1"/>
+    <w:lsdException w:name="toc 5" w:semiHidden="1" w:uiPriority="39" w:unhideWhenUsed="1"/>
+    <w:lsdException w:name="toc 6" w:semiHidden="1" w:uiPriority="39" w:unhideWhenUsed="1"/>
+    <w:lsdException w:name="toc 7" w:semiHidden="1" w:uiPriority="39" w:unhideWhenUsed="1"/>
+    <w:lsdException w:name="toc 8" w:semiHidden="1" w:uiPriority="39" w:unhideWhenUsed="1"/>
+    <w:lsdException w:name="toc 9" w:semiHidden="1" w:uiPriority="39" w:unhideWhenUsed="1"/>
+    <w:lsdException w:name="Normal Indent" w:semiHidden="1" w:unhideWhenUsed="1"/>
+    <w:lsdException w:name="footnote text" w:semiHidden="1" w:unhideWhenUsed="1"/>
+    <w:lsdException w:name="annotation text" w:semiHidden="1" w:unhideWhenUsed="1"/>
+    <w:lsdException w:name="header" w:semiHidden="1" w:unhideWhenUsed="1"/>
+    <w:lsdException w:name="footer" w:semiHidden="1" w:unhideWhenUsed="1"/>
+    <w:lsdException w:name="index heading" w:semiHidden="1" w:unhideWhenUsed="1"/>
+    <w:lsdException w:name="caption" w:semiHidden="1" w:uiPriority="35" w:unhideWhenUsed="1" w:qFormat="1"/>
+    <w:lsdException w:name="table of figures" w:semiHidden="1" w:unhideWhenUsed="1"/>
+    <w:lsdException w:name="envelope address" w:semiHidden="1" w:unhideWhenUsed="1"/>
+    <w:lsdException w:name="envelope return" w:semiHidden="1" w:unhideWhenUsed="1"/>
+    <w:lsdException w:name="footnote reference" w:semiHidden="1" w:unhideWhenUsed="1"/>
+    <w:lsdException w:name="annotation reference" w:semiHidden="1" w:unhideWhenUsed="1"/>
+    <w:lsdException w:name="line number" w:semiHidden="1" w:unhideWhenUsed="1"/>
+    <w:lsdException w:name="page number" w:semiHidden="1" w:unhideWhenUsed="1"/>
+    <w:lsdException w:name="endnote reference" w:semiHidden="1" w:unhideWhenUsed="1"/>
+    <w:lsdException w:name="endnote text" w:semiHidden="1" w:unhideWhenUsed="1"/>
+    <w:lsdException w:name="table of authorities" w:semiHidden="1" w:unhideWhenUsed="1"/>
+    <w:lsdException w:name="macro" w:semiHidden="1" w:unhideWhenUsed="1"/>
+    <w:lsdException w:name="toa heading" w:semiHidden="1" w:unhideWhenUsed="1"/>
+    <w:lsdException w:name="List" w:semiHidden="1" w:unhideWhenUsed="1"/>
+    <w:lsdException w:name="List Bullet" w:semiHidden="1" w:unhideWhenUsed="1"/>
+    <w:lsdException w:name="List Number" w:semiHidden="1" w:unhideWhenUsed="1"/>
+    <w:lsdException w:name="List 2" w:semiHidden="1" w:unhideWhenUsed="1"/>
+    <w:lsdException w:name="List 3" w:semiHidden="1" w:unhideWhenUsed="1"/>
+    <w:lsdException w:name="List 4" w:semiHidden="1" w:unhideWhenUsed="1"/>
+    <w:lsdException w:name="List 5" w:semiHidden="1" w:unhideWhenUsed="1"/>
+    <w:lsdException w:name="List Bullet 2" w:semiHidden="1" w:unhideWhenUsed="1"/>
+    <w:lsdException w:name="List Bullet 3" w:semiHidden="1" w:unhideWhenUsed="1"/>
+    <w:lsdException w:name="List Bullet 4" w:semiHidden="1" w:unhideWhenUsed="1"/>
+    <w:lsdException w:name="List Bullet 5" w:semiHidden="1" w:unhideWhenUsed="1"/>
+    <w:lsdException w:name="List Number 2" w:semiHidden="1" w:unhideWhenUsed="1"/>
+    <w:lsdException w:name="List Number 3" w:semiHidden="1" w:unhideWhenUsed="1"/>
+    <w:lsdException w:name="List Number 4" w:semiHidden="1" w:unhideWhenUsed="1"/>
+    <w:lsdException w:name="List Number 5" w:semiHidden="1" w:unhideWhenUsed="1"/>
+    <w:lsdException w:name="Title" w:uiPriority="10" w:qFormat="1"/>
+    <w:lsdException w:name="Closing" w:semiHidden="1" w:unhideWhenUsed="1"/>
+    <w:lsdException w:name="Signature" w:semiHidden="1" w:unhideWhenUsed="1"/>
+    <w:lsdException w:name="Default Paragraph Font" w:semiHidden="1" w:uiPriority="1" w:unhideWhenUsed="1"/>
+    <w:lsdException w:name="Body Text" w:semiHidden="1" w:unhideWhenUsed="1"/>
+    <w:lsdException w:name="Body Text Indent" w:semiHidden="1" w:unhideWhenUsed="1"/>
+    <w:lsdException w:name="List Continue" w:semiHidden="1" w:unhideWhenUsed="1"/>
+    <w:lsdException w:name="List Continue 2" w:semiHidden="1" w:unhideWhenUsed="1"/>
+    <w:lsdException w:name="List Continue 3" w:semiHidden="1" w:unhideWhenUsed="1"/>
+    <w:lsdException w:name="List Continue 4" w:semiHidden="1" w:unhideWhenUsed="1"/>
+    <w:lsdException w:name="List Continue 5" w:semiHidden="1" w:unhideWhenUsed="1"/>
+    <w:lsdException w:name="Message Header" w:semiHidden="1" w:unhideWhenUsed="1"/>
+    <w:lsdException w:name="Subtitle" w:uiPriority="11" w:qFormat="1"/>
+    <w:lsdException w:name="Salutation" w:semiHidden="1" w:unhideWhenUsed="1"/>
+    <w:lsdException w:name="Date" w:semiHidden="1" w:unhideWhenUsed="1"/>
+    <w:lsdException w:name="Body Text First Indent" w:semiHidden="1" w:unhideWhenUsed="1"/>
+    <w:lsdException w:name="Body Text First Indent 2" w:semiHidden="1" w:unhideWhenUsed="1"/>
+    <w:lsdException w:name="Note Heading" w:semiHidden="1" w:unhideWhenUsed="1"/>
+    <w:lsdException w:name="Body Text 2" w:semiHidden="1" w:unhideWhenUsed="1"/>
+    <w:lsdException w:name="Body Text 3" w:semiHidden="1" w:unhideWhenUsed="1"/>
+    <w:lsdException w:name="Body Text Indent 2" w:semiHidden="1" w:unhideWhenUsed="1"/>
+    <w:lsdException w:name="Body Text Indent 3" w:semiHidden="1" w:unhideWhenUsed="1"/>
+    <w:lsdException w:name="Block Text" w:semiHidden="1" w:unhideWhenUsed="1"/>
+    <w:lsdException w:name="Hyperlink" w:semiHidden="1" w:unhideWhenUsed="1"/>
+    <w:lsdException w:name="FollowedHyperlink" w:semiHidden="1" w:unhideWhenUsed="1"/>
+    <w:lsdException w:name="Strong" w:uiPriority="22" w:qFormat="1"/>
+    <w:lsdException w:name="Emphasis" w:uiPriority="20" w:qFormat="1"/>
+    <w:lsdException w:name="Document Map" w:semiHidden="1" w:unhideWhenUsed="1"/>
+    <w:lsdException w:name="Plain Text" w:semiHidden="1" w:unhideWhenUsed="1"/>
+    <w:lsdException w:name="E-mail Signature" w:semiHidden="1" w:unhideWhenUsed="1"/>
+    <w:lsdException w:name="HTML Top of Form" w:semiHidden="1" w:unhideWhenUsed="1"/>
+    <w:lsdException w:name="HTML Bottom of Form" w:semiHidden="1" w:unhideWhenUsed="1"/>
+    <w:lsdException w:name="Normal (Web)" w:semiHidden="1" w:unhideWhenUsed="1"/>
+    <w:lsdException w:name="HTML Acronym" w:semiHidden="1" w:unhideWhenUsed="1"/>
+    <w:lsdException w:name="HTML Address" w:semiHidden="1" w:unhideWhenUsed="1"/>
+    <w:lsdException w:name="HTML Cite" w:semiHidden="1" w:unhideWhenUsed="1"/>
+    <w:lsdException w:name="HTML Code" w:semiHidden="1" w:unhideWhenUsed="1"/>
+    <w:lsdException w:name="HTML Definition" w:semiHidden="1" w:unhideWhenUsed="1"/>
+    <w:lsdException w:name="HTML Keyboard" w:semiHidden="1" w:unhideWhenUsed="1"/>
+    <w:lsdException w:name="HTML Preformatted" w:semiHidden="1" w:unhideWhenUsed="1"/>
+    <w:lsdException w:name="HTML Sample" w:semiHidden="1" w:unhideWhenUsed="1"/>
+    <w:lsdException w:name="HTML Typewriter" w:semiHidden="1" w:unhideWhenUsed="1"/>
+    <w:lsdException w:name="HTML Variable" w:semiHidden="1" w:unhideWhenUsed="1"/>
+    <w:lsdException w:name="Normal Table" w:semiHidden="1" w:unhideWhenUsed="1"/>
+    <w:lsdException w:name="annotation subject" w:semiHidden="1" w:unhideWhenUsed="1"/>
+    <w:lsdException w:name="No List" w:semiHidden="1" w:unhideWhenUsed="1"/>
+    <w:lsdException w:name="Outline List 1" w:semiHidden="1" w:unhideWhenUsed="1"/>
+    <w:lsdException w:name="Outline List 2" w:semiHidden="1" w:unhideWhenUsed="1"/>
+    <w:lsdException w:name="Outline List 3" w:semiHidden="1" w:unhideWhenUsed="1"/>
+    <w:lsdException w:name="Table Simple 1" w:semiHidden="1" w:unhideWhenUsed="1"/>
+    <w:lsdException w:name="Table Simple 2" w:semiHidden="1" w:unhideWhenUsed="1"/>
+    <w:lsdException w:name="Table Simple 3" w:semiHidden="1" w:unhideWhenUsed="1"/>
+    <w:lsdException w:name="Table Classic 1" w:semiHidden="1" w:unhideWhenUsed="1"/>
+    <w:lsdException w:name="Table Classic 2" w:semiHidden="1" w:unhideWhenUsed="1"/>
+    <w:lsdException w:name="Table Classic 3" w:semiHidden="1" w:unhideWhenUsed="1"/>
+    <w:lsdException w:name="Table Classic 4" w:semiHidden="1" w:unhideWhenUsed="1"/>
+    <w:lsdException w:name="Table Colorful 1" w:semiHidden="1" w:unhideWhenUsed="1"/>
+    <w:lsdException w:name="Table Colorful 2" w:semiHidden="1" w:unhideWhenUsed="1"/>
+    <w:lsdException w:name="Table Colorful 3" w:semiHidden="1" w:unhideWhenUsed="1"/>
+    <w:lsdException w:name="Table Columns 1" w:semiHidden="1" w:unhideWhenUsed="1"/>
+    <w:lsdException w:name="Table Columns 2" w:semiHidden="1" w:unhideWhenUsed="1"/>
+    <w:lsdException w:name="Table Columns 3" w:semiHidden="1" w:unhideWhenUsed="1"/>
+    <w:lsdException w:name="Table Columns 4" w:semiHidden="1" w:unhideWhenUsed="1"/>
+    <w:lsdException w:name="Table Columns 5" w:semiHidden="1" w:unhideWhenUsed="1"/>
+    <w:lsdException w:name="Table Grid 1" w:semiHidden="1" w:unhideWhenUsed="1"/>
+    <w:lsdException w:name="Table Grid 2" w:semiHidden="1" w:unhideWhenUsed="1"/>
+    <w:lsdException w:name="Table Grid 3" w:semiHidden="1" w:unhideWhenUsed="1"/>
+    <w:lsdException w:name="Table Grid 4" w:semiHidden="1" w:unhideWhenUsed="1"/>
+    <w:lsdException w:name="Table Grid 5" w:semiHidden="1" w:unhideWhenUsed="1"/>
+    <w:lsdException w:name="Table Grid 6" w:semiHidden="1" w:unhideWhenUsed="1"/>
+    <w:lsdException w:name="Table Grid 7" w:semiHidden="1" w:unhideWhenUsed="1"/>
+    <w:lsdException w:name="Table Grid 8" w:semiHidden="1" w:unhideWhenUsed="1"/>
+    <w:lsdException w:name="Table List 1" w:semiHidden="1" w:unhideWhenUsed="1"/>
+    <w:lsdException w:name="Table List 2" w:semiHidden="1" w:unhideWhenUsed="1"/>
+    <w:lsdException w:name="Table List 3" w:semiHidden="1" w:unhideWhenUsed="1"/>
+    <w:lsdException w:name="Table List 4" w:semiHidden="1" w:unhideWhenUsed="1"/>
+    <w:lsdException w:name="Table List 5" w:semiHidden="1" w:unhideWhenUsed="1"/>
+    <w:lsdException w:name="Table List 6" w:semiHidden="1" w:unhideWhenUsed="1"/>
+    <w:lsdException w:name="Table List 7" w:semiHidden="1" w:unhideWhenUsed="1"/>
+    <w:lsdException w:name="Table List 8" w:semiHidden="1" w:unhideWhenUsed="1"/>
+    <w:lsdException w:name="Table 3D effects 1" w:semiHidden="1" w:unhideWhenUsed="1"/>
+    <w:lsdException w:name="Table 3D effects 2" w:semiHidden="1" w:unhideWhenUsed="1"/>
+    <w:lsdException w:name="Table 3D effects 3" w:semiHidden="1" w:unhideWhenUsed="1"/>
+    <w:lsdException w:name="Table Contemporary" w:semiHidden="1" w:unhideWhenUsed="1"/>
+    <w:lsdException w:name="Table Elegant" w:semiHidden="1" w:unhideWhenUsed="1"/>
+    <w:lsdException w:name="Table Professional" w:semiHidden="1" w:unhideWhenUsed="1"/>
+    <w:lsdException w:name="Table Subtle 1" w:semiHidden="1" w:unhideWhenUsed="1"/>
+    <w:lsdException w:name="Table Subtle 2" w:semiHidden="1" w:unhideWhenUsed="1"/>
+    <w:lsdException w:name="Table Web 1" w:semiHidden="1" w:unhideWhenUsed="1"/>
+    <w:lsdException w:name="Table Web 2" w:semiHidden="1" w:unhideWhenUsed="1"/>
+    <w:lsdException w:name="Table Web 3" w:semiHidden="1" w:unhideWhenUsed="1"/>
+    <w:lsdException w:name="Balloon Text" w:semiHidden="1" w:unhideWhenUsed="1"/>
+    <w:lsdException w:name="Table Grid" w:uiPriority="39"/>
+    <w:lsdException w:name="Table Theme" w:semiHidden="1" w:unhideWhenUsed="1"/>
+    <w:lsdException w:name="Placeholder Text" w:semiHidden="1"/>
+    <w:lsdException w:name="No Spacing" w:uiPriority="1" w:qFormat="1"/>
+    <w:lsdException w:name="Light Shading" w:uiPriority="60"/>
+    <w:lsdException w:name="Light List" w:uiPriority="61"/>
+    <w:lsdException w:name="Light Grid" w:uiPriority="62"/>
+    <w:lsdException w:name="Medium Shading 1" w:uiPriority="63"/>
+    <w:lsdException w:name="Medium Shading 2" w:uiPriority="64"/>
+    <w:lsdException w:name="Medium List 1" w:uiPriority="65"/>
+    <w:lsdException w:name="Medium List 2" w:uiPriority="66"/>
+    <w:lsdException w:name="Medium Grid 1" w:uiPriority="67"/>
+    <w:lsdException w:name="Medium Grid 2" w:uiPriority="68"/>
+    <w:lsdException w:name="Medium Grid 3" w:uiPriority="69"/>
+    <w:lsdException w:name="Dark List" w:uiPriority="70"/>
+    <w:lsdException w:name="Colorful Shading" w:uiPriority="71"/>
+    <w:lsdException w:name="Colorful List" w:uiPriority="72"/>
+    <w:lsdException w:name="Colorful Grid" w:uiPriority="73"/>
+    <w:lsdException w:name="Light Shading Accent 1" w:uiPriority="60"/>
+    <w:lsdException w:name="Light List Accent 1" w:uiPriority="61"/>
+    <w:lsdException w:name="Light Grid Accent 1" w:uiPriority="62"/>
+    <w:lsdException w:name="Medium Shading 1 Accent 1" w:uiPriority="63"/>
+    <w:lsdException w:name="Medium Shading 2 Accent 1" w:uiPriority="64"/>
+    <w:lsdException w:name="Medium List 1 Accent 1" w:uiPriority="65"/>
+    <w:lsdException w:name="Revision" w:semiHidden="1"/>
+    <w:lsdException w:name="List Paragraph" w:uiPriority="34" w:qFormat="1"/>
+    <w:lsdException w:name="Quote" w:uiPriority="29" w:qFormat="1"/>
+    <w:lsdException w:name="Intense Quote" w:uiPriority="30" w:qFormat="1"/>
+    <w:lsdException w:name="Medium List 2 Accent 1" w:uiPriority="66"/>
+    <w:lsdException w:name="Medium Grid 1 Accent 1" w:uiPriority="67"/>
+    <w:lsdException w:name="Medium Grid 2 Accent 1" w:uiPriority="68"/>
+    <w:lsdException w:name="Medium Grid 3 Accent 1" w:uiPriority="69"/>
+    <w:lsdException w:name="Dark List Accent 1" w:uiPriority="70"/>
+    <w:lsdException w:name="Colorful Shading Accent 1" w:uiPriority="71"/>
+    <w:lsdException w:name="Colorful List Accent 1" w:uiPriority="72"/>
+    <w:lsdException w:name="Colorful Grid Accent 1" w:uiPriority="73"/>
+    <w:lsdException w:name="Light Shading Accent 2" w:uiPriority="60"/>
+    <w:lsdException w:name="Light List Accent 2" w:uiPriority="61"/>
+    <w:lsdException w:name="Light Grid Accent 2" w:uiPriority="62"/>
+    <w:lsdException w:name="Medium Shading 1 Accent 2" w:uiPriority="63"/>
+    <w:lsdException w:name="Medium Shading 2 Accent 2" w:uiPriority="64"/>
+    <w:lsdException w:name="Medium List 1 Accent 2" w:uiPriority="65"/>
+    <w:lsdException w:name="Medium List 2 Accent 2" w:uiPriority="66"/>
+    <w:lsdException w:name="Medium Grid 1 Accent 2" w:uiPriority="67"/>
+    <w:lsdException w:name="Medium Grid 2 Accent 2" w:uiPriority="68"/>
+    <w:lsdException w:name="Medium Grid 3 Accent 2" w:uiPriority="69"/>
+    <w:lsdException w:name="Dark List Accent 2" w:uiPriority="70"/>
+    <w:lsdException w:name="Colorful Shading Accent 2" w:uiPriority="71"/>
+    <w:lsdException w:name="Colorful List Accent 2" w:uiPriority="72"/>
+    <w:lsdException w:name="Colorful Grid Accent 2" w:uiPriority="73"/>
+    <w:lsdException w:name="Light Shading Accent 3" w:uiPriority="60"/>
+    <w:lsdException w:name="Light List Accent 3" w:uiPriority="61"/>
+    <w:lsdException w:name="Light Grid Accent 3" w:uiPriority="62"/>
+    <w:lsdException w:name="Medium Shading 1 Accent 3" w:uiPriority="63"/>
+    <w:lsdException w:name="Medium Shading 2 Accent 3" w:uiPriority="64"/>
+    <w:lsdException w:name="Medium List 1 Accent 3" w:uiPriority="65"/>
+    <w:lsdException w:name="Medium List 2 Accent 3" w:uiPriority="66"/>
+    <w:lsdException w:name="Medium Grid 1 Accent 3" w:uiPriority="67"/>
+    <w:lsdException w:name="Medium Grid 2 Accent 3" w:uiPriority="68"/>
+    <w:lsdException w:name="Medium Grid 3 Accent 3" w:uiPriority="69"/>
+    <w:lsdException w:name="Dark List Accent 3" w:uiPriority="70"/>
+    <w:lsdException w:name="Colorful Shading Accent 3" w:uiPriority="71"/>
+    <w:lsdException w:name="Colorful List Accent 3" w:uiPriority="72"/>
+    <w:lsdException w:name="Colorful Grid Accent 3" w:uiPriority="73"/>
+    <w:lsdException w:name="Light Shading Accent 4" w:uiPriority="60"/>
+    <w:lsdException w:name="Light List Accent 4" w:uiPriority="61"/>
+    <w:lsdException w:name="Light Grid Accent 4" w:uiPriority="62"/>
+    <w:lsdException w:name="Medium Shading 1 Accent 4" w:uiPriority="63"/>
+    <w:lsdException w:name="Medium Shading 2 Accent 4" w:uiPriority="64"/>
+    <w:lsdException w:name="Medium List 1 Accent 4" w:uiPriority="65"/>
+    <w:lsdException w:name="Medium List 2 Accent 4" w:uiPriority="66"/>
+    <w:lsdException w:name="Medium Grid 1 Accent 4" w:uiPriority="67"/>
+    <w:lsdException w:name="Medium Grid 2 Accent 4" w:uiPriority="68"/>
+    <w:lsdException w:name="Medium Grid 3 Accent 4" w:uiPriority="69"/>
+    <w:lsdException w:name="Dark List Accent 4" w:uiPriority="70"/>
+    <w:lsdException w:name="Colorful Shading Accent 4" w:uiPriority="71"/>
+    <w:lsdException w:name="Colorful List Accent 4" w:uiPriority="72"/>
+    <w:lsdException w:name="Colorful Grid Accent 4" w:uiPriority="73"/>
+    <w:lsdException w:name="Light Shading Accent 5" w:uiPriority="60"/>
+    <w:lsdException w:name="Light List Accent 5" w:uiPriority="61"/>
+    <w:lsdException w:name="Light Grid Accent 5" w:uiPriority="62"/>
+    <w:lsdException w:name="Medium Shading 1 Accent 5" w:uiPriority="63"/>
+    <w:lsdException w:name="Medium Shading 2 Accent 5" w:uiPriority="64"/>
+    <w:lsdException w:name="Medium List 1 Accent 5" w:uiPriority="65"/>
+    <w:lsdException w:name="Medium List 2 Accent 5" w:uiPriority="66"/>
+    <w:lsdException w:name="Medium Grid 1 Accent 5" w:uiPriority="67"/>
+    <w:lsdException w:name="Medium Grid 2 Accent 5" w:uiPriority="68"/>
+    <w:lsdException w:name="Medium Grid 3 Accent 5" w:uiPriority="69"/>
+    <w:lsdException w:name="Dark List Accent 5" w:uiPriority="70"/>
+    <w:lsdException w:name="Colorful Shading Accent 5" w:uiPriority="71"/>
+    <w:lsdException w:name="Colorful List Accent 5" w:uiPriority="72"/>
+    <w:lsdException w:name="Colorful Grid Accent 5" w:uiPriority="73"/>
+    <w:lsdException w:name="Light Shading Accent 6" w:uiPriority="60"/>
+    <w:lsdException w:name="Light List Accent 6" w:uiPriority="61"/>
+    <w:lsdException w:name="Light Grid Accent 6" w:uiPriority="62"/>
+    <w:lsdException w:name="Medium Shading 1 Accent 6" w:uiPriority="63"/>
+    <w:lsdException w:name="Medium Shading 2 Accent 6" w:uiPriority="64"/>
+    <w:lsdException w:name="Medium List 1 Accent 6" w:uiPriority="65"/>
+    <w:lsdException w:name="Medium List 2 Accent 6" w:uiPriority="66"/>
+    <w:lsdException w:name="Medium Grid 1 Accent 6" w:uiPriority="67"/>
+    <w:lsdException w:name="Medium Grid 2 Accent 6" w:uiPriority="68"/>
+    <w:lsdException w:name="Medium Grid 3 Accent 6" w:uiPriority="69"/>
+    <w:lsdException w:name="Dark List Accent 6" w:uiPriority="70"/>
+    <w:lsdException w:name="Colorful Shading Accent 6" w:uiPriority="71"/>
+    <w:lsdException w:name="Colorful List Accent 6" w:uiPriority="72"/>
+    <w:lsdException w:name="Colorful Grid Accent 6" w:uiPriority="73"/>
+    <w:lsdException w:name="Subtle Emphasis" w:uiPriority="19" w:qFormat="1"/>
+    <w:lsdException w:name="Intense Emphasis" w:uiPriority="21" w:qFormat="1"/>
+    <w:lsdException w:name="Subtle Reference" w:uiPriority="31" w:qFormat="1"/>
+    <w:lsdException w:name="Intense Reference" w:uiPriority="32" w:qFormat="1"/>
+    <w:lsdException w:name="Book Title" w:uiPriority="33" w:qFormat="1"/>
+    <w:lsdException w:name="Bibliography" w:semiHidden="1" w:uiPriority="37" w:unhideWhenUsed="1"/>
+    <w:lsdException w:name="TOC Heading" w:semiHidden="1" w:uiPriority="39" w:unhideWhenUsed="1" w:qFormat="1"/>
+    <w:lsdException w:name="Plain Table 1" w:uiPriority="41"/>
+    <w:lsdException w:name="Plain Table 2" w:uiPriority="42"/>
+    <w:lsdException w:name="Plain Table 3" w:uiPriority="43"/>
+    <w:lsdException w:name="Plain Table 4" w:uiPriority="44"/>
+    <w:lsdException w:name="Plain Table 5" w:uiPriority="45"/>
+    <w:lsdException w:name="Grid Table Light" w:uiPriority="40"/>
+    <w:lsdException w:name="Grid Table 1 Light" w:uiPriority="46"/>
+    <w:lsdException w:name="Grid Table 2" w:uiPriority="47"/>
+    <w:lsdException w:name="Grid Table 3" w:uiPriority="48"/>
+    <w:lsdException w:name="Grid Table 4" w:uiPriority="49"/>
+    <w:lsdException w:name="Grid Table 5 Dark" w:uiPriority="50"/>
+    <w:lsdException w:name="Grid Table 6 Colorful" w:uiPriority="51"/>
+    <w:lsdException w:name="Grid Table 7 Colorful" w:uiPriority="52"/>
+    <w:lsdException w:name="Grid Table 1 Light Accent 1" w:uiPriority="46"/>
+    <w:lsdException w:name="Grid Table 2 Accent 1" w:uiPriority="47"/>
+    <w:lsdException w:name="Grid Table 3 Accent 1" w:uiPriority="48"/>
+    <w:lsdException w:name="Grid Table 4 Accent 1" w:uiPriority="49"/>
+    <w:lsdException w:name="Grid Table 5 Dark Accent 1" w:uiPriority="50"/>
+    <w:lsdException w:name="Grid Table 6 Colorful Accent 1" w:uiPriority="51"/>
+    <w:lsdException w:name="Grid Table 7 Colorful Accent 1" w:uiPriority="52"/>
+    <w:lsdException w:name="Grid Table 1 Light Accent 2" w:uiPriority="46"/>
+    <w:lsdException w:name="Grid Table 2 Accent 2" w:uiPriority="47"/>
+    <w:lsdException w:name="Grid Table 3 Accent 2" w:uiPriority="48"/>
+    <w:lsdException w:name="Grid Table 4 Accent 2" w:uiPriority="49"/>
+    <w:lsdException w:name="Grid Table 5 Dark Accent 2" w:uiPriority="50"/>
+    <w:lsdException w:name="Grid Table 6 Colorful Accent 2" w:uiPriority="51"/>
+    <w:lsdException w:name="Grid Table 7 Colorful Accent 2" w:uiPriority="52"/>
+    <w:lsdException w:name="Grid Table 1 Light Accent 3" w:uiPriority="46"/>
+    <w:lsdException w:name="Grid Table 2 Accent 3" w:uiPriority="47"/>
+    <w:lsdException w:name="Grid Table 3 Accent 3" w:uiPriority="48"/>
+    <w:lsdException w:name="Grid Table 4 Accent 3" w:uiPriority="49"/>
+    <w:lsdException w:name="Grid Table 5 Dark Accent 3" w:uiPriority="50"/>
+    <w:lsdException w:name="Grid Table 6 Colorful Accent 3" w:uiPriority="51"/>
+    <w:lsdException w:name="Grid Table 7 Colorful Accent 3" w:uiPriority="52"/>
+    <w:lsdException w:name="Grid Table 1 Light Accent 4" w:uiPriority="46"/>
+    <w:lsdException w:name="Grid Table 2 Accent 4" w:uiPriority="47"/>
+    <w:lsdException w:name="Grid Table 3 Accent 4" w:uiPriority="48"/>
+    <w:lsdException w:name="Grid Table 4 Accent 4" w:uiPriority="49"/>
+    <w:lsdException w:name="Grid Table 5 Dark Accent 4" w:uiPriority="50"/>
+    <w:lsdException w:name="Grid Table 6 Colorful Accent 4" w:uiPriority="51"/>
+    <w:lsdException w:name="Grid Table 7 Colorful Accent 4" w:uiPriority="52"/>
+    <w:lsdException w:name="Grid Table 1 Light Accent 5" w:uiPriority="46"/>
+    <w:lsdException w:name="Grid Table 2 Accent 5" w:uiPriority="47"/>
+    <w:lsdException w:name="Grid Table 3 Accent 5" w:uiPriority="48"/>
+    <w:lsdException w:name="Grid Table 4 Accent 5" w:uiPriority="49"/>
+    <w:lsdException w:name="Grid Table 5 Dark Accent 5" w:uiPriority="50"/>
+    <w:lsdException w:name="Grid Table 6 Colorful Accent 5" w:uiPriority="51"/>
+    <w:lsdException w:name="Grid Table 7 Colorful Accent 5" w:uiPriority="52"/>
+    <w:lsdException w:name="Grid Table 1 Light Accent 6" w:uiPriority="46"/>
+    <w:lsdException w:name="Grid Table 2 Accent 6" w:uiPriority="47"/>
+    <w:lsdException w:name="Grid Table 3 Accent 6" w:uiPriority="48"/>
+    <w:lsdException w:name="Grid Table 4 Accent 6" w:uiPriority="49"/>
+    <w:lsdException w:name="Grid Table 5 Dark Accent 6" w:uiPriority="50"/>
+    <w:lsdException w:name="Grid Table 6 Colorful Accent 6" w:uiPriority="51"/>
+    <w:lsdException w:name="Grid Table 7 Colorful Accent 6" w:uiPriority="52"/>
+    <w:lsdException w:name="List Table 1 Light" w:uiPriority="46"/>
+    <w:lsdException w:name="List Table 2" w:uiPriority="47"/>
+    <w:lsdException w:name="List Table 3" w:uiPriority="48"/>
+    <w:lsdException w:name="List Table 4" w:uiPriority="49"/>
+    <w:lsdException w:name="List Table 5 Dark" w:uiPriority="50"/>
+    <w:lsdException w:name="List Table 6 Colorful" w:uiPriority="51"/>
+    <w:lsdException w:name="List Table 7 Colorful" w:uiPriority="52"/>
+    <w:lsdException w:name="List Table 1 Light Accent 1" w:uiPriority="46"/>
+    <w:lsdException w:name="List Table 2 Accent 1" w:uiPriority="47"/>
+    <w:lsdException w:name="List Table 3 Accent 1" w:uiPriority="48"/>
+    <w:lsdException w:name="List Table 4 Accent 1" w:uiPriority="49"/>
+    <w:lsdException w:name="List Table 5 Dark Accent 1" w:uiPriority="50"/>
+    <w:lsdException w:name="List Table 6 Colorful Accent 1" w:uiPriority="51"/>
+    <w:lsdException w:name="List Table 7 Colorful Accent 1" w:uiPriority="52"/>
+    <w:lsdException w:name="List Table 1 Light Accent 2" w:uiPriority="46"/>
+    <w:lsdException w:name="List Table 2 Accent 2" w:uiPriority="47"/>
+    <w:lsdException w:name="List Table 3 Accent 2" w:uiPriority="48"/>
+    <w:lsdException w:name="List Table 4 Accent 2" w:uiPriority="49"/>
+    <w:lsdException w:name="List Table 5 Dark Accent 2" w:uiPriority="50"/>
+    <w:lsdException w:name="List Table 6 Colorful Accent 2" w:uiPriority="51"/>
+    <w:lsdException w:name="List Table 7 Colorful Accent 2" w:uiPriority="52"/>
+    <w:lsdException w:name="List Table 1 Light Accent 3" w:uiPriority="46"/>
+    <w:lsdException w:name="List Table 2 Accent 3" w:uiPriority="47"/>
+    <w:lsdException w:name="List Table 3 Accent 3" w:uiPriority="48"/>
+    <w:lsdException w:name="List Table 4 Accent 3" w:uiPriority="49"/>
+    <w:lsdException w:name="List Table 5 Dark Accent 3" w:uiPriority="50"/>
+    <w:lsdException w:name="List Table 6 Colorful Accent 3" w:uiPriority="51"/>
+    <w:lsdException w:name="List Table 7 Colorful Accent 3" w:uiPriority="52"/>
+    <w:lsdException w:name="List Table 1 Light Accent 4" w:uiPriority="46"/>
+    <w:lsdException w:name="List Table 2 Accent 4" w:uiPriority="47"/>
+    <w:lsdException w:name="List Table 3 Accent 4" w:uiPriority="48"/>
+    <w:lsdException w:name="List Table 4 Accent 4" w:uiPriority="49"/>
+    <w:lsdException w:name="List Table 5 Dark Accent 4" w:uiPriority="50"/>
+    <w:lsdException w:name="List Table 6 Colorful Accent 4" w:uiPriority="51"/>
+    <w:lsdException w:name="List Table 7 Colorful Accent 4" w:uiPriority="52"/>
+    <w:lsdException w:name="List Table 1 Light Accent 5" w:uiPriority="46"/>
+    <w:lsdException w:name="List Table 2 Accent 5" w:uiPriority="47"/>
+    <w:lsdException w:name="List Table 3 Accent 5" w:uiPriority="48"/>
+    <w:lsdException w:name="List Table 4 Accent 5" w:uiPriority="49"/>
+    <w:lsdException w:name="List Table 5 Dark Accent 5" w:uiPriority="50"/>
+    <w:lsdException w:name="List Table 6 Colorful Accent 5" w:uiPriority="51"/>
+    <w:lsdException w:name="List Table 7 Colorful Accent 5" w:uiPriority="52"/>
+    <w:lsdException w:name="List Table 1 Light Accent 6" w:uiPriority="46"/>
+    <w:lsdException w:name="List Table 2 Accent 6" w:uiPriority="47"/>
+    <w:lsdException w:name="List Table 3 Accent 6" w:uiPriority="48"/>
+    <w:lsdException w:name="List Table 4 Accent 6" w:uiPriority="49"/>
+    <w:lsdException w:name="List Table 5 Dark Accent 6" w:uiPriority="50"/>
+    <w:lsdException w:name="List Table 6 Colorful Accent 6" w:uiPriority="51"/>
+    <w:lsdException w:name="List Table 7 Colorful Accent 6" w:uiPriority="52"/>
+    <w:lsdException w:name="Mention" w:semiHidden="1" w:unhideWhenUsed="1"/>
+    <w:lsdException w:name="Smart Hyperlink" w:semiHidden="1" w:unhideWhenUsed="1"/>
+    <w:lsdException w:name="Hashtag" w:semiHidden="1" w:unhideWhenUsed="1"/>
+    <w:lsdException w:name="Unresolved Mention" w:semiHidden="1" w:unhideWhenUsed="1"/>
+    <w:lsdException w:name="Smart Link" w:semiHidden="1" w:unhideWhenUsed="1"/>
+  </w:latentStyles>
+  <w:style w:type="paragraph" w:default="1" w:styleId="Normal">
+    <w:name w:val="Normal"/>
+    <w:qFormat/>
   </w:style>
   <w:style w:type="paragraph" w:styleId="Heading1">
     <w:name w:val="heading 1"/>
     <w:basedOn w:val="Normal"/>
     <w:next w:val="Normal"/>
+    <w:uiPriority w:val="9"/>
+    <w:qFormat/>
     <w:pPr>
-      <w:keepNext w:val="1"/>
-      <w:keepLines w:val="1"/>
-      <w:pageBreakBefore w:val="0"/>
-      <w:spacing w:after="120" w:before="400" w:lineRule="auto"/>
+      <w:keepNext/>
+      <w:keepLines/>
+      <w:spacing w:before="400" w:after="120"/>
+      <w:outlineLvl w:val="0"/>
     </w:pPr>
     <w:rPr>
       <w:sz w:val="40"/>
@@ -1369,15 +1671,17 @@
     <w:name w:val="heading 2"/>
     <w:basedOn w:val="Normal"/>
     <w:next w:val="Normal"/>
+    <w:uiPriority w:val="9"/>
+    <w:semiHidden/>
+    <w:unhideWhenUsed/>
+    <w:qFormat/>
     <w:pPr>
-      <w:keepNext w:val="1"/>
-      <w:keepLines w:val="1"/>
-      <w:pageBreakBefore w:val="0"/>
-      <w:spacing w:after="120" w:before="360" w:lineRule="auto"/>
+      <w:keepNext/>
+      <w:keepLines/>
+      <w:spacing w:before="360" w:after="120"/>
+      <w:outlineLvl w:val="1"/>
     </w:pPr>
     <w:rPr>
-      <w:b w:val="0"/>
-      <w:bCs w:val="0"/>
       <w:sz w:val="32"/>
       <w:szCs w:val="32"/>
     </w:rPr>
@@ -1386,15 +1690,17 @@
     <w:name w:val="heading 3"/>
     <w:basedOn w:val="Normal"/>
     <w:next w:val="Normal"/>
+    <w:uiPriority w:val="9"/>
+    <w:semiHidden/>
+    <w:unhideWhenUsed/>
+    <w:qFormat/>
     <w:pPr>
-      <w:keepNext w:val="1"/>
-      <w:keepLines w:val="1"/>
-      <w:pageBreakBefore w:val="0"/>
-      <w:spacing w:after="80" w:before="320" w:lineRule="auto"/>
+      <w:keepNext/>
+      <w:keepLines/>
+      <w:spacing w:before="320" w:after="80"/>
+      <w:outlineLvl w:val="2"/>
     </w:pPr>
     <w:rPr>
-      <w:b w:val="0"/>
-      <w:bCs w:val="0"/>
       <w:color w:val="434343"/>
       <w:sz w:val="28"/>
       <w:szCs w:val="28"/>
@@ -1404,11 +1710,15 @@
     <w:name w:val="heading 4"/>
     <w:basedOn w:val="Normal"/>
     <w:next w:val="Normal"/>
+    <w:uiPriority w:val="9"/>
+    <w:semiHidden/>
+    <w:unhideWhenUsed/>
+    <w:qFormat/>
     <w:pPr>
-      <w:keepNext w:val="1"/>
-      <w:keepLines w:val="1"/>
-      <w:pageBreakBefore w:val="0"/>
-      <w:spacing w:after="80" w:before="280" w:lineRule="auto"/>
+      <w:keepNext/>
+      <w:keepLines/>
+      <w:spacing w:before="280" w:after="80"/>
+      <w:outlineLvl w:val="3"/>
     </w:pPr>
     <w:rPr>
       <w:color w:val="666666"/>
@@ -1420,45 +1730,88 @@
     <w:name w:val="heading 5"/>
     <w:basedOn w:val="Normal"/>
     <w:next w:val="Normal"/>
+    <w:uiPriority w:val="9"/>
+    <w:semiHidden/>
+    <w:unhideWhenUsed/>
+    <w:qFormat/>
     <w:pPr>
-      <w:keepNext w:val="1"/>
-      <w:keepLines w:val="1"/>
-      <w:pageBreakBefore w:val="0"/>
-      <w:spacing w:after="80" w:before="240" w:lineRule="auto"/>
+      <w:keepNext/>
+      <w:keepLines/>
+      <w:spacing w:before="240" w:after="80"/>
+      <w:outlineLvl w:val="4"/>
     </w:pPr>
     <w:rPr>
       <w:color w:val="666666"/>
-      <w:sz w:val="22"/>
-      <w:szCs w:val="22"/>
     </w:rPr>
   </w:style>
   <w:style w:type="paragraph" w:styleId="Heading6">
     <w:name w:val="heading 6"/>
     <w:basedOn w:val="Normal"/>
     <w:next w:val="Normal"/>
+    <w:uiPriority w:val="9"/>
+    <w:semiHidden/>
+    <w:unhideWhenUsed/>
+    <w:qFormat/>
     <w:pPr>
-      <w:keepNext w:val="1"/>
-      <w:keepLines w:val="1"/>
-      <w:pageBreakBefore w:val="0"/>
-      <w:spacing w:after="80" w:before="240" w:lineRule="auto"/>
+      <w:keepNext/>
+      <w:keepLines/>
+      <w:spacing w:before="240" w:after="80"/>
+      <w:outlineLvl w:val="5"/>
     </w:pPr>
     <w:rPr>
-      <w:i w:val="1"/>
-      <w:iCs w:val="1"/>
+      <w:i/>
+      <w:iCs/>
       <w:color w:val="666666"/>
-      <w:sz w:val="22"/>
-      <w:szCs w:val="22"/>
     </w:rPr>
+  </w:style>
+  <w:style w:type="character" w:default="1" w:styleId="DefaultParagraphFont">
+    <w:name w:val="Default Paragraph Font"/>
+    <w:uiPriority w:val="1"/>
+    <w:semiHidden/>
+    <w:unhideWhenUsed/>
+  </w:style>
+  <w:style w:type="table" w:default="1" w:styleId="TableNormal">
+    <w:name w:val="Normal Table"/>
+    <w:uiPriority w:val="99"/>
+    <w:semiHidden/>
+    <w:unhideWhenUsed/>
+    <w:tblPr>
+      <w:tblInd w:w="0" w:type="dxa"/>
+      <w:tblCellMar>
+        <w:top w:w="0" w:type="dxa"/>
+        <w:left w:w="108" w:type="dxa"/>
+        <w:bottom w:w="0" w:type="dxa"/>
+        <w:right w:w="108" w:type="dxa"/>
+      </w:tblCellMar>
+    </w:tblPr>
+  </w:style>
+  <w:style w:type="numbering" w:default="1" w:styleId="NoList">
+    <w:name w:val="No List"/>
+    <w:uiPriority w:val="99"/>
+    <w:semiHidden/>
+    <w:unhideWhenUsed/>
+  </w:style>
+  <w:style w:type="table" w:customStyle="1" w:styleId="TableNormal0">
+    <w:name w:val="TableNormal"/>
+    <w:tblPr>
+      <w:tblCellMar>
+        <w:top w:w="100" w:type="dxa"/>
+        <w:left w:w="100" w:type="dxa"/>
+        <w:bottom w:w="100" w:type="dxa"/>
+        <w:right w:w="100" w:type="dxa"/>
+      </w:tblCellMar>
+    </w:tblPr>
   </w:style>
   <w:style w:type="paragraph" w:styleId="Title">
     <w:name w:val="Title"/>
     <w:basedOn w:val="Normal"/>
     <w:next w:val="Normal"/>
+    <w:uiPriority w:val="10"/>
+    <w:qFormat/>
     <w:pPr>
-      <w:keepNext w:val="1"/>
-      <w:keepLines w:val="1"/>
-      <w:pageBreakBefore w:val="0"/>
-      <w:spacing w:after="60" w:before="0" w:lineRule="auto"/>
+      <w:keepNext/>
+      <w:keepLines/>
+      <w:spacing w:after="60"/>
     </w:pPr>
     <w:rPr>
       <w:sz w:val="52"/>
@@ -1469,23 +1822,21 @@
     <w:name w:val="Subtitle"/>
     <w:basedOn w:val="Normal"/>
     <w:next w:val="Normal"/>
+    <w:uiPriority w:val="11"/>
+    <w:qFormat/>
     <w:pPr>
-      <w:keepNext w:val="1"/>
-      <w:keepLines w:val="1"/>
-      <w:pageBreakBefore w:val="0"/>
-      <w:spacing w:after="320" w:before="0" w:lineRule="auto"/>
+      <w:keepNext/>
+      <w:keepLines/>
+      <w:spacing w:after="320"/>
     </w:pPr>
     <w:rPr>
-      <w:rFonts w:ascii="Arial" w:cs="Arial" w:eastAsia="Arial" w:hAnsi="Arial"/>
-      <w:i w:val="0"/>
-      <w:iCs w:val="0"/>
       <w:color w:val="666666"/>
       <w:sz w:val="30"/>
       <w:szCs w:val="30"/>
     </w:rPr>
   </w:style>
-  <w:style w:type="table" w:styleId="Table1">
-    <w:basedOn w:val="TableNormal"/>
+  <w:style w:type="table" w:customStyle="1" w:styleId="a">
+    <w:basedOn w:val="TableNormal0"/>
     <w:tblPr>
       <w:tblStyleRowBandSize w:val="1"/>
       <w:tblStyleColBandSize w:val="1"/>

</xml_diff>